<commit_message>
done with problem 3
</commit_message>
<xml_diff>
--- a/Analysis.docx
+++ b/Analysis.docx
@@ -6286,10 +6286,2906 @@
       </w:r>
     </w:p>
     <w:p>
+      <w:pPr>
+        <w:shd w:val="clear" w:color="auto" w:fill="FFFFFF"/>
+        <w:tabs>
+          <w:tab w:val="left" w:pos="916"/>
+          <w:tab w:val="left" w:pos="1832"/>
+          <w:tab w:val="left" w:pos="2748"/>
+          <w:tab w:val="left" w:pos="3664"/>
+          <w:tab w:val="left" w:pos="4580"/>
+          <w:tab w:val="left" w:pos="5496"/>
+          <w:tab w:val="left" w:pos="6412"/>
+          <w:tab w:val="left" w:pos="7328"/>
+          <w:tab w:val="left" w:pos="8244"/>
+          <w:tab w:val="left" w:pos="9160"/>
+          <w:tab w:val="left" w:pos="10076"/>
+          <w:tab w:val="left" w:pos="10992"/>
+          <w:tab w:val="left" w:pos="11908"/>
+          <w:tab w:val="left" w:pos="12824"/>
+          <w:tab w:val="left" w:pos="13740"/>
+          <w:tab w:val="left" w:pos="14656"/>
+        </w:tabs>
+        <w:wordWrap w:val="0"/>
+        <w:spacing w:after="0" w:line="240" w:lineRule="auto"/>
+        <w:rPr>
+          <w:rFonts w:ascii="Lucida Console" w:eastAsia="Times New Roman" w:hAnsi="Lucida Console" w:cs="Courier New"/>
+          <w:color w:val="0000FF"/>
+          <w:sz w:val="20"/>
+          <w:szCs w:val="20"/>
+          <w:lang w:eastAsia="en-PH"/>
+        </w:rPr>
+      </w:pPr>
+      <w:r>
+        <w:rPr>
+          <w:rFonts w:ascii="Lucida Console" w:eastAsia="Times New Roman" w:hAnsi="Lucida Console" w:cs="Courier New"/>
+          <w:color w:val="0000FF"/>
+          <w:sz w:val="20"/>
+          <w:szCs w:val="20"/>
+          <w:lang w:eastAsia="en-PH"/>
+        </w:rPr>
+        <w:t>&gt; SQ1Yes</w:t>
+      </w:r>
+    </w:p>
+    <w:p>
+      <w:pPr>
+        <w:shd w:val="clear" w:color="auto" w:fill="FFFFFF"/>
+        <w:tabs>
+          <w:tab w:val="left" w:pos="916"/>
+          <w:tab w:val="left" w:pos="1832"/>
+          <w:tab w:val="left" w:pos="2748"/>
+          <w:tab w:val="left" w:pos="3664"/>
+          <w:tab w:val="left" w:pos="4580"/>
+          <w:tab w:val="left" w:pos="5496"/>
+          <w:tab w:val="left" w:pos="6412"/>
+          <w:tab w:val="left" w:pos="7328"/>
+          <w:tab w:val="left" w:pos="8244"/>
+          <w:tab w:val="left" w:pos="9160"/>
+          <w:tab w:val="left" w:pos="10076"/>
+          <w:tab w:val="left" w:pos="10992"/>
+          <w:tab w:val="left" w:pos="11908"/>
+          <w:tab w:val="left" w:pos="12824"/>
+          <w:tab w:val="left" w:pos="13740"/>
+          <w:tab w:val="left" w:pos="14656"/>
+        </w:tabs>
+        <w:wordWrap w:val="0"/>
+        <w:spacing w:after="0" w:line="240" w:lineRule="auto"/>
+        <w:rPr>
+          <w:rFonts w:ascii="Lucida Console" w:eastAsia="Times New Roman" w:hAnsi="Lucida Console" w:cs="Courier New"/>
+          <w:color w:val="000000"/>
+          <w:sz w:val="20"/>
+          <w:szCs w:val="20"/>
+          <w:bdr w:val="none" w:sz="0" w:space="0" w:color="auto" w:frame="1"/>
+          <w:lang w:eastAsia="en-PH"/>
+        </w:rPr>
+      </w:pPr>
+      <w:r>
+        <w:rPr>
+          <w:rFonts w:ascii="Lucida Console" w:eastAsia="Times New Roman" w:hAnsi="Lucida Console" w:cs="Courier New"/>
+          <w:color w:val="000000"/>
+          <w:sz w:val="20"/>
+          <w:szCs w:val="20"/>
+          <w:bdr w:val="none" w:sz="0" w:space="0" w:color="auto" w:frame="1"/>
+          <w:lang w:eastAsia="en-PH"/>
+        </w:rPr>
+        <w:t xml:space="preserve">   Min. 1st Qu.  Median    Mean 3rd Qu.    Max. </w:t>
+      </w:r>
+    </w:p>
+    <w:p>
+      <w:pPr>
+        <w:shd w:val="clear" w:color="auto" w:fill="FFFFFF"/>
+        <w:tabs>
+          <w:tab w:val="left" w:pos="916"/>
+          <w:tab w:val="left" w:pos="1832"/>
+          <w:tab w:val="left" w:pos="2748"/>
+          <w:tab w:val="left" w:pos="3664"/>
+          <w:tab w:val="left" w:pos="4580"/>
+          <w:tab w:val="left" w:pos="5496"/>
+          <w:tab w:val="left" w:pos="6412"/>
+          <w:tab w:val="left" w:pos="7328"/>
+          <w:tab w:val="left" w:pos="8244"/>
+          <w:tab w:val="left" w:pos="9160"/>
+          <w:tab w:val="left" w:pos="10076"/>
+          <w:tab w:val="left" w:pos="10992"/>
+          <w:tab w:val="left" w:pos="11908"/>
+          <w:tab w:val="left" w:pos="12824"/>
+          <w:tab w:val="left" w:pos="13740"/>
+          <w:tab w:val="left" w:pos="14656"/>
+        </w:tabs>
+        <w:wordWrap w:val="0"/>
+        <w:spacing w:after="0" w:line="240" w:lineRule="auto"/>
+        <w:rPr>
+          <w:rFonts w:ascii="Lucida Console" w:eastAsia="Times New Roman" w:hAnsi="Lucida Console" w:cs="Courier New"/>
+          <w:color w:val="000000"/>
+          <w:sz w:val="20"/>
+          <w:szCs w:val="20"/>
+          <w:lang w:eastAsia="en-PH"/>
+        </w:rPr>
+      </w:pPr>
+      <w:r>
+        <w:rPr>
+          <w:rFonts w:ascii="Lucida Console" w:eastAsia="Times New Roman" w:hAnsi="Lucida Console" w:cs="Courier New"/>
+          <w:color w:val="000000"/>
+          <w:sz w:val="20"/>
+          <w:szCs w:val="20"/>
+          <w:bdr w:val="none" w:sz="0" w:space="0" w:color="auto" w:frame="1"/>
+          <w:lang w:eastAsia="en-PH"/>
+        </w:rPr>
+        <w:t xml:space="preserve">  1.361   1.710   1.886   1.948   2.094   3.200</w:t>
+      </w:r>
+    </w:p>
+    <w:p/>
+    <w:p>
+      <w:pPr>
+        <w:shd w:val="clear" w:color="auto" w:fill="FFFFFF"/>
+        <w:tabs>
+          <w:tab w:val="left" w:pos="916"/>
+          <w:tab w:val="left" w:pos="1832"/>
+          <w:tab w:val="left" w:pos="2748"/>
+          <w:tab w:val="left" w:pos="3664"/>
+          <w:tab w:val="left" w:pos="4580"/>
+          <w:tab w:val="left" w:pos="5496"/>
+          <w:tab w:val="left" w:pos="6412"/>
+          <w:tab w:val="left" w:pos="7328"/>
+          <w:tab w:val="left" w:pos="8244"/>
+          <w:tab w:val="left" w:pos="9160"/>
+          <w:tab w:val="left" w:pos="10076"/>
+          <w:tab w:val="left" w:pos="10992"/>
+          <w:tab w:val="left" w:pos="11908"/>
+          <w:tab w:val="left" w:pos="12824"/>
+          <w:tab w:val="left" w:pos="13740"/>
+          <w:tab w:val="left" w:pos="14656"/>
+        </w:tabs>
+        <w:wordWrap w:val="0"/>
+        <w:spacing w:after="0" w:line="240" w:lineRule="auto"/>
+        <w:rPr>
+          <w:rFonts w:ascii="Lucida Console" w:eastAsia="Times New Roman" w:hAnsi="Lucida Console" w:cs="Courier New"/>
+          <w:color w:val="0000FF"/>
+          <w:sz w:val="20"/>
+          <w:szCs w:val="20"/>
+          <w:lang w:eastAsia="en-PH"/>
+        </w:rPr>
+      </w:pPr>
+      <w:r>
+        <w:rPr>
+          <w:rFonts w:ascii="Lucida Console" w:eastAsia="Times New Roman" w:hAnsi="Lucida Console" w:cs="Courier New"/>
+          <w:color w:val="0000FF"/>
+          <w:sz w:val="20"/>
+          <w:szCs w:val="20"/>
+          <w:lang w:eastAsia="en-PH"/>
+        </w:rPr>
+        <w:t xml:space="preserve">&gt; </w:t>
+      </w:r>
+      <w:proofErr w:type="gramStart"/>
+      <w:r>
+        <w:rPr>
+          <w:rFonts w:ascii="Lucida Console" w:eastAsia="Times New Roman" w:hAnsi="Lucida Console" w:cs="Courier New"/>
+          <w:color w:val="0000FF"/>
+          <w:sz w:val="20"/>
+          <w:szCs w:val="20"/>
+          <w:lang w:eastAsia="en-PH"/>
+        </w:rPr>
+        <w:t>hist.Q</w:t>
+      </w:r>
+      <w:proofErr w:type="gramEnd"/>
+      <w:r>
+        <w:rPr>
+          <w:rFonts w:ascii="Lucida Console" w:eastAsia="Times New Roman" w:hAnsi="Lucida Console" w:cs="Courier New"/>
+          <w:color w:val="0000FF"/>
+          <w:sz w:val="20"/>
+          <w:szCs w:val="20"/>
+          <w:lang w:eastAsia="en-PH"/>
+        </w:rPr>
+        <w:t>1Yes</w:t>
+      </w:r>
+    </w:p>
+    <w:p>
+      <w:pPr>
+        <w:shd w:val="clear" w:color="auto" w:fill="FFFFFF"/>
+        <w:tabs>
+          <w:tab w:val="left" w:pos="916"/>
+          <w:tab w:val="left" w:pos="1832"/>
+          <w:tab w:val="left" w:pos="2748"/>
+          <w:tab w:val="left" w:pos="3664"/>
+          <w:tab w:val="left" w:pos="4580"/>
+          <w:tab w:val="left" w:pos="5496"/>
+          <w:tab w:val="left" w:pos="6412"/>
+          <w:tab w:val="left" w:pos="7328"/>
+          <w:tab w:val="left" w:pos="8244"/>
+          <w:tab w:val="left" w:pos="9160"/>
+          <w:tab w:val="left" w:pos="10076"/>
+          <w:tab w:val="left" w:pos="10992"/>
+          <w:tab w:val="left" w:pos="11908"/>
+          <w:tab w:val="left" w:pos="12824"/>
+          <w:tab w:val="left" w:pos="13740"/>
+          <w:tab w:val="left" w:pos="14656"/>
+        </w:tabs>
+        <w:wordWrap w:val="0"/>
+        <w:spacing w:after="0" w:line="240" w:lineRule="auto"/>
+        <w:rPr>
+          <w:rFonts w:ascii="Lucida Console" w:eastAsia="Times New Roman" w:hAnsi="Lucida Console" w:cs="Courier New"/>
+          <w:color w:val="000000"/>
+          <w:sz w:val="20"/>
+          <w:szCs w:val="20"/>
+          <w:bdr w:val="none" w:sz="0" w:space="0" w:color="auto" w:frame="1"/>
+          <w:lang w:eastAsia="en-PH"/>
+        </w:rPr>
+      </w:pPr>
+      <w:r>
+        <w:rPr>
+          <w:rFonts w:ascii="Lucida Console" w:eastAsia="Times New Roman" w:hAnsi="Lucida Console" w:cs="Courier New"/>
+          <w:color w:val="000000"/>
+          <w:sz w:val="20"/>
+          <w:szCs w:val="20"/>
+          <w:bdr w:val="none" w:sz="0" w:space="0" w:color="auto" w:frame="1"/>
+          <w:lang w:eastAsia="en-PH"/>
+        </w:rPr>
+        <w:t>$breaks</w:t>
+      </w:r>
+    </w:p>
+    <w:p>
+      <w:pPr>
+        <w:shd w:val="clear" w:color="auto" w:fill="FFFFFF"/>
+        <w:tabs>
+          <w:tab w:val="left" w:pos="916"/>
+          <w:tab w:val="left" w:pos="1832"/>
+          <w:tab w:val="left" w:pos="2748"/>
+          <w:tab w:val="left" w:pos="3664"/>
+          <w:tab w:val="left" w:pos="4580"/>
+          <w:tab w:val="left" w:pos="5496"/>
+          <w:tab w:val="left" w:pos="6412"/>
+          <w:tab w:val="left" w:pos="7328"/>
+          <w:tab w:val="left" w:pos="8244"/>
+          <w:tab w:val="left" w:pos="9160"/>
+          <w:tab w:val="left" w:pos="10076"/>
+          <w:tab w:val="left" w:pos="10992"/>
+          <w:tab w:val="left" w:pos="11908"/>
+          <w:tab w:val="left" w:pos="12824"/>
+          <w:tab w:val="left" w:pos="13740"/>
+          <w:tab w:val="left" w:pos="14656"/>
+        </w:tabs>
+        <w:wordWrap w:val="0"/>
+        <w:spacing w:after="0" w:line="240" w:lineRule="auto"/>
+        <w:rPr>
+          <w:rFonts w:ascii="Lucida Console" w:eastAsia="Times New Roman" w:hAnsi="Lucida Console" w:cs="Courier New"/>
+          <w:color w:val="000000"/>
+          <w:sz w:val="20"/>
+          <w:szCs w:val="20"/>
+          <w:bdr w:val="none" w:sz="0" w:space="0" w:color="auto" w:frame="1"/>
+          <w:lang w:eastAsia="en-PH"/>
+        </w:rPr>
+      </w:pPr>
+      <w:r>
+        <w:rPr>
+          <w:rFonts w:ascii="Lucida Console" w:eastAsia="Times New Roman" w:hAnsi="Lucida Console" w:cs="Courier New"/>
+          <w:color w:val="000000"/>
+          <w:sz w:val="20"/>
+          <w:szCs w:val="20"/>
+          <w:bdr w:val="none" w:sz="0" w:space="0" w:color="auto" w:frame="1"/>
+          <w:lang w:eastAsia="en-PH"/>
+        </w:rPr>
+        <w:t>[1] 1.25 1.50 1.75 2.00 2.25 2.50 2.75 3.00 3.25</w:t>
+      </w:r>
+    </w:p>
+    <w:p>
+      <w:pPr>
+        <w:shd w:val="clear" w:color="auto" w:fill="FFFFFF"/>
+        <w:tabs>
+          <w:tab w:val="left" w:pos="916"/>
+          <w:tab w:val="left" w:pos="1832"/>
+          <w:tab w:val="left" w:pos="2748"/>
+          <w:tab w:val="left" w:pos="3664"/>
+          <w:tab w:val="left" w:pos="4580"/>
+          <w:tab w:val="left" w:pos="5496"/>
+          <w:tab w:val="left" w:pos="6412"/>
+          <w:tab w:val="left" w:pos="7328"/>
+          <w:tab w:val="left" w:pos="8244"/>
+          <w:tab w:val="left" w:pos="9160"/>
+          <w:tab w:val="left" w:pos="10076"/>
+          <w:tab w:val="left" w:pos="10992"/>
+          <w:tab w:val="left" w:pos="11908"/>
+          <w:tab w:val="left" w:pos="12824"/>
+          <w:tab w:val="left" w:pos="13740"/>
+          <w:tab w:val="left" w:pos="14656"/>
+        </w:tabs>
+        <w:wordWrap w:val="0"/>
+        <w:spacing w:after="0" w:line="240" w:lineRule="auto"/>
+        <w:rPr>
+          <w:rFonts w:ascii="Lucida Console" w:eastAsia="Times New Roman" w:hAnsi="Lucida Console" w:cs="Courier New"/>
+          <w:color w:val="000000"/>
+          <w:sz w:val="20"/>
+          <w:szCs w:val="20"/>
+          <w:bdr w:val="none" w:sz="0" w:space="0" w:color="auto" w:frame="1"/>
+          <w:lang w:eastAsia="en-PH"/>
+        </w:rPr>
+      </w:pPr>
+    </w:p>
+    <w:p>
+      <w:pPr>
+        <w:shd w:val="clear" w:color="auto" w:fill="FFFFFF"/>
+        <w:tabs>
+          <w:tab w:val="left" w:pos="916"/>
+          <w:tab w:val="left" w:pos="1832"/>
+          <w:tab w:val="left" w:pos="2748"/>
+          <w:tab w:val="left" w:pos="3664"/>
+          <w:tab w:val="left" w:pos="4580"/>
+          <w:tab w:val="left" w:pos="5496"/>
+          <w:tab w:val="left" w:pos="6412"/>
+          <w:tab w:val="left" w:pos="7328"/>
+          <w:tab w:val="left" w:pos="8244"/>
+          <w:tab w:val="left" w:pos="9160"/>
+          <w:tab w:val="left" w:pos="10076"/>
+          <w:tab w:val="left" w:pos="10992"/>
+          <w:tab w:val="left" w:pos="11908"/>
+          <w:tab w:val="left" w:pos="12824"/>
+          <w:tab w:val="left" w:pos="13740"/>
+          <w:tab w:val="left" w:pos="14656"/>
+        </w:tabs>
+        <w:wordWrap w:val="0"/>
+        <w:spacing w:after="0" w:line="240" w:lineRule="auto"/>
+        <w:rPr>
+          <w:rFonts w:ascii="Lucida Console" w:eastAsia="Times New Roman" w:hAnsi="Lucida Console" w:cs="Courier New"/>
+          <w:color w:val="000000"/>
+          <w:sz w:val="20"/>
+          <w:szCs w:val="20"/>
+          <w:bdr w:val="none" w:sz="0" w:space="0" w:color="auto" w:frame="1"/>
+          <w:lang w:eastAsia="en-PH"/>
+        </w:rPr>
+      </w:pPr>
+      <w:r>
+        <w:rPr>
+          <w:rFonts w:ascii="Lucida Console" w:eastAsia="Times New Roman" w:hAnsi="Lucida Console" w:cs="Courier New"/>
+          <w:color w:val="000000"/>
+          <w:sz w:val="20"/>
+          <w:szCs w:val="20"/>
+          <w:bdr w:val="none" w:sz="0" w:space="0" w:color="auto" w:frame="1"/>
+          <w:lang w:eastAsia="en-PH"/>
+        </w:rPr>
+        <w:t>$counts</w:t>
+      </w:r>
+    </w:p>
+    <w:p>
+      <w:pPr>
+        <w:shd w:val="clear" w:color="auto" w:fill="FFFFFF"/>
+        <w:tabs>
+          <w:tab w:val="left" w:pos="916"/>
+          <w:tab w:val="left" w:pos="1832"/>
+          <w:tab w:val="left" w:pos="2748"/>
+          <w:tab w:val="left" w:pos="3664"/>
+          <w:tab w:val="left" w:pos="4580"/>
+          <w:tab w:val="left" w:pos="5496"/>
+          <w:tab w:val="left" w:pos="6412"/>
+          <w:tab w:val="left" w:pos="7328"/>
+          <w:tab w:val="left" w:pos="8244"/>
+          <w:tab w:val="left" w:pos="9160"/>
+          <w:tab w:val="left" w:pos="10076"/>
+          <w:tab w:val="left" w:pos="10992"/>
+          <w:tab w:val="left" w:pos="11908"/>
+          <w:tab w:val="left" w:pos="12824"/>
+          <w:tab w:val="left" w:pos="13740"/>
+          <w:tab w:val="left" w:pos="14656"/>
+        </w:tabs>
+        <w:wordWrap w:val="0"/>
+        <w:spacing w:after="0" w:line="240" w:lineRule="auto"/>
+        <w:rPr>
+          <w:rFonts w:ascii="Lucida Console" w:eastAsia="Times New Roman" w:hAnsi="Lucida Console" w:cs="Courier New"/>
+          <w:color w:val="000000"/>
+          <w:sz w:val="20"/>
+          <w:szCs w:val="20"/>
+          <w:lang w:eastAsia="en-PH"/>
+        </w:rPr>
+      </w:pPr>
+      <w:r>
+        <w:rPr>
+          <w:rFonts w:ascii="Lucida Console" w:eastAsia="Times New Roman" w:hAnsi="Lucida Console" w:cs="Courier New"/>
+          <w:color w:val="000000"/>
+          <w:sz w:val="20"/>
+          <w:szCs w:val="20"/>
+          <w:bdr w:val="none" w:sz="0" w:space="0" w:color="auto" w:frame="1"/>
+          <w:lang w:eastAsia="en-PH"/>
+        </w:rPr>
+        <w:t>[1</w:t>
+      </w:r>
+      <w:proofErr w:type="gramStart"/>
+      <w:r>
+        <w:rPr>
+          <w:rFonts w:ascii="Lucida Console" w:eastAsia="Times New Roman" w:hAnsi="Lucida Console" w:cs="Courier New"/>
+          <w:color w:val="000000"/>
+          <w:sz w:val="20"/>
+          <w:szCs w:val="20"/>
+          <w:bdr w:val="none" w:sz="0" w:space="0" w:color="auto" w:frame="1"/>
+          <w:lang w:eastAsia="en-PH"/>
+        </w:rPr>
+        <w:t>]  3</w:t>
+      </w:r>
+      <w:proofErr w:type="gramEnd"/>
+      <w:r>
+        <w:rPr>
+          <w:rFonts w:ascii="Lucida Console" w:eastAsia="Times New Roman" w:hAnsi="Lucida Console" w:cs="Courier New"/>
+          <w:color w:val="000000"/>
+          <w:sz w:val="20"/>
+          <w:szCs w:val="20"/>
+          <w:bdr w:val="none" w:sz="0" w:space="0" w:color="auto" w:frame="1"/>
+          <w:lang w:eastAsia="en-PH"/>
+        </w:rPr>
+        <w:t xml:space="preserve"> 17 18 13  5  1  2  1</w:t>
+      </w:r>
+    </w:p>
+    <w:p/>
+    <w:p>
+      <w:pPr>
+        <w:shd w:val="clear" w:color="auto" w:fill="FFFFFF"/>
+        <w:tabs>
+          <w:tab w:val="left" w:pos="916"/>
+          <w:tab w:val="left" w:pos="1832"/>
+          <w:tab w:val="left" w:pos="2748"/>
+          <w:tab w:val="left" w:pos="3664"/>
+          <w:tab w:val="left" w:pos="4580"/>
+          <w:tab w:val="left" w:pos="5496"/>
+          <w:tab w:val="left" w:pos="6412"/>
+          <w:tab w:val="left" w:pos="7328"/>
+          <w:tab w:val="left" w:pos="8244"/>
+          <w:tab w:val="left" w:pos="9160"/>
+          <w:tab w:val="left" w:pos="10076"/>
+          <w:tab w:val="left" w:pos="10992"/>
+          <w:tab w:val="left" w:pos="11908"/>
+          <w:tab w:val="left" w:pos="12824"/>
+          <w:tab w:val="left" w:pos="13740"/>
+          <w:tab w:val="left" w:pos="14656"/>
+        </w:tabs>
+        <w:wordWrap w:val="0"/>
+        <w:spacing w:after="0" w:line="240" w:lineRule="auto"/>
+        <w:rPr>
+          <w:rFonts w:ascii="Lucida Console" w:eastAsia="Times New Roman" w:hAnsi="Lucida Console" w:cs="Courier New"/>
+          <w:color w:val="0000FF"/>
+          <w:sz w:val="20"/>
+          <w:szCs w:val="20"/>
+          <w:lang w:eastAsia="en-PH"/>
+        </w:rPr>
+      </w:pPr>
+      <w:r>
+        <w:rPr>
+          <w:rFonts w:ascii="Lucida Console" w:eastAsia="Times New Roman" w:hAnsi="Lucida Console" w:cs="Courier New"/>
+          <w:color w:val="0000FF"/>
+          <w:sz w:val="20"/>
+          <w:szCs w:val="20"/>
+          <w:lang w:eastAsia="en-PH"/>
+        </w:rPr>
+        <w:t>&gt; (</w:t>
+      </w:r>
+      <w:proofErr w:type="gramStart"/>
+      <w:r>
+        <w:rPr>
+          <w:rFonts w:ascii="Lucida Console" w:eastAsia="Times New Roman" w:hAnsi="Lucida Console" w:cs="Courier New"/>
+          <w:color w:val="0000FF"/>
+          <w:sz w:val="20"/>
+          <w:szCs w:val="20"/>
+          <w:lang w:eastAsia="en-PH"/>
+        </w:rPr>
+        <w:t>hist.Q</w:t>
+      </w:r>
+      <w:proofErr w:type="gramEnd"/>
+      <w:r>
+        <w:rPr>
+          <w:rFonts w:ascii="Lucida Console" w:eastAsia="Times New Roman" w:hAnsi="Lucida Console" w:cs="Courier New"/>
+          <w:color w:val="0000FF"/>
+          <w:sz w:val="20"/>
+          <w:szCs w:val="20"/>
+          <w:lang w:eastAsia="en-PH"/>
+        </w:rPr>
+        <w:t>1Yes$counts/99)*100</w:t>
+      </w:r>
+    </w:p>
+    <w:p>
+      <w:pPr>
+        <w:shd w:val="clear" w:color="auto" w:fill="FFFFFF"/>
+        <w:tabs>
+          <w:tab w:val="left" w:pos="916"/>
+          <w:tab w:val="left" w:pos="1832"/>
+          <w:tab w:val="left" w:pos="2748"/>
+          <w:tab w:val="left" w:pos="3664"/>
+          <w:tab w:val="left" w:pos="4580"/>
+          <w:tab w:val="left" w:pos="5496"/>
+          <w:tab w:val="left" w:pos="6412"/>
+          <w:tab w:val="left" w:pos="7328"/>
+          <w:tab w:val="left" w:pos="8244"/>
+          <w:tab w:val="left" w:pos="9160"/>
+          <w:tab w:val="left" w:pos="10076"/>
+          <w:tab w:val="left" w:pos="10992"/>
+          <w:tab w:val="left" w:pos="11908"/>
+          <w:tab w:val="left" w:pos="12824"/>
+          <w:tab w:val="left" w:pos="13740"/>
+          <w:tab w:val="left" w:pos="14656"/>
+        </w:tabs>
+        <w:wordWrap w:val="0"/>
+        <w:spacing w:after="0" w:line="240" w:lineRule="auto"/>
+        <w:rPr>
+          <w:rFonts w:ascii="Lucida Console" w:eastAsia="Times New Roman" w:hAnsi="Lucida Console" w:cs="Courier New"/>
+          <w:color w:val="000000"/>
+          <w:sz w:val="20"/>
+          <w:szCs w:val="20"/>
+          <w:bdr w:val="none" w:sz="0" w:space="0" w:color="auto" w:frame="1"/>
+          <w:lang w:eastAsia="en-PH"/>
+        </w:rPr>
+      </w:pPr>
+      <w:r>
+        <w:rPr>
+          <w:rFonts w:ascii="Lucida Console" w:eastAsia="Times New Roman" w:hAnsi="Lucida Console" w:cs="Courier New"/>
+          <w:color w:val="000000"/>
+          <w:sz w:val="20"/>
+          <w:szCs w:val="20"/>
+          <w:bdr w:val="none" w:sz="0" w:space="0" w:color="auto" w:frame="1"/>
+          <w:lang w:eastAsia="en-PH"/>
+        </w:rPr>
+        <w:t>[1</w:t>
+      </w:r>
+      <w:proofErr w:type="gramStart"/>
+      <w:r>
+        <w:rPr>
+          <w:rFonts w:ascii="Lucida Console" w:eastAsia="Times New Roman" w:hAnsi="Lucida Console" w:cs="Courier New"/>
+          <w:color w:val="000000"/>
+          <w:sz w:val="20"/>
+          <w:szCs w:val="20"/>
+          <w:bdr w:val="none" w:sz="0" w:space="0" w:color="auto" w:frame="1"/>
+          <w:lang w:eastAsia="en-PH"/>
+        </w:rPr>
+        <w:t>]  3.030303</w:t>
+      </w:r>
+      <w:proofErr w:type="gramEnd"/>
+      <w:r>
+        <w:rPr>
+          <w:rFonts w:ascii="Lucida Console" w:eastAsia="Times New Roman" w:hAnsi="Lucida Console" w:cs="Courier New"/>
+          <w:color w:val="000000"/>
+          <w:sz w:val="20"/>
+          <w:szCs w:val="20"/>
+          <w:bdr w:val="none" w:sz="0" w:space="0" w:color="auto" w:frame="1"/>
+          <w:lang w:eastAsia="en-PH"/>
+        </w:rPr>
+        <w:t xml:space="preserve"> 17.171717 18.181818 13.131313  5.050505  1.010101</w:t>
+      </w:r>
+    </w:p>
+    <w:p>
+      <w:pPr>
+        <w:shd w:val="clear" w:color="auto" w:fill="FFFFFF"/>
+        <w:tabs>
+          <w:tab w:val="left" w:pos="916"/>
+          <w:tab w:val="left" w:pos="1832"/>
+          <w:tab w:val="left" w:pos="2748"/>
+          <w:tab w:val="left" w:pos="3664"/>
+          <w:tab w:val="left" w:pos="4580"/>
+          <w:tab w:val="left" w:pos="5496"/>
+          <w:tab w:val="left" w:pos="6412"/>
+          <w:tab w:val="left" w:pos="7328"/>
+          <w:tab w:val="left" w:pos="8244"/>
+          <w:tab w:val="left" w:pos="9160"/>
+          <w:tab w:val="left" w:pos="10076"/>
+          <w:tab w:val="left" w:pos="10992"/>
+          <w:tab w:val="left" w:pos="11908"/>
+          <w:tab w:val="left" w:pos="12824"/>
+          <w:tab w:val="left" w:pos="13740"/>
+          <w:tab w:val="left" w:pos="14656"/>
+        </w:tabs>
+        <w:wordWrap w:val="0"/>
+        <w:spacing w:after="0" w:line="240" w:lineRule="auto"/>
+        <w:rPr>
+          <w:rFonts w:ascii="Lucida Console" w:eastAsia="Times New Roman" w:hAnsi="Lucida Console" w:cs="Courier New"/>
+          <w:color w:val="000000"/>
+          <w:sz w:val="20"/>
+          <w:szCs w:val="20"/>
+          <w:lang w:eastAsia="en-PH"/>
+        </w:rPr>
+      </w:pPr>
+      <w:r>
+        <w:rPr>
+          <w:rFonts w:ascii="Lucida Console" w:eastAsia="Times New Roman" w:hAnsi="Lucida Console" w:cs="Courier New"/>
+          <w:color w:val="000000"/>
+          <w:sz w:val="20"/>
+          <w:szCs w:val="20"/>
+          <w:bdr w:val="none" w:sz="0" w:space="0" w:color="auto" w:frame="1"/>
+          <w:lang w:eastAsia="en-PH"/>
+        </w:rPr>
+        <w:t>[7</w:t>
+      </w:r>
+      <w:proofErr w:type="gramStart"/>
+      <w:r>
+        <w:rPr>
+          <w:rFonts w:ascii="Lucida Console" w:eastAsia="Times New Roman" w:hAnsi="Lucida Console" w:cs="Courier New"/>
+          <w:color w:val="000000"/>
+          <w:sz w:val="20"/>
+          <w:szCs w:val="20"/>
+          <w:bdr w:val="none" w:sz="0" w:space="0" w:color="auto" w:frame="1"/>
+          <w:lang w:eastAsia="en-PH"/>
+        </w:rPr>
+        <w:t>]  2.020202</w:t>
+      </w:r>
+      <w:proofErr w:type="gramEnd"/>
+      <w:r>
+        <w:rPr>
+          <w:rFonts w:ascii="Lucida Console" w:eastAsia="Times New Roman" w:hAnsi="Lucida Console" w:cs="Courier New"/>
+          <w:color w:val="000000"/>
+          <w:sz w:val="20"/>
+          <w:szCs w:val="20"/>
+          <w:bdr w:val="none" w:sz="0" w:space="0" w:color="auto" w:frame="1"/>
+          <w:lang w:eastAsia="en-PH"/>
+        </w:rPr>
+        <w:t xml:space="preserve">  1.010101</w:t>
+      </w:r>
+    </w:p>
+    <w:p/>
+    <w:p>
+      <w:pPr>
+        <w:shd w:val="clear" w:color="auto" w:fill="FFFFFF"/>
+        <w:tabs>
+          <w:tab w:val="left" w:pos="916"/>
+          <w:tab w:val="left" w:pos="1832"/>
+          <w:tab w:val="left" w:pos="2748"/>
+          <w:tab w:val="left" w:pos="3664"/>
+          <w:tab w:val="left" w:pos="4580"/>
+          <w:tab w:val="left" w:pos="5496"/>
+          <w:tab w:val="left" w:pos="6412"/>
+          <w:tab w:val="left" w:pos="7328"/>
+          <w:tab w:val="left" w:pos="8244"/>
+          <w:tab w:val="left" w:pos="9160"/>
+          <w:tab w:val="left" w:pos="10076"/>
+          <w:tab w:val="left" w:pos="10992"/>
+          <w:tab w:val="left" w:pos="11908"/>
+          <w:tab w:val="left" w:pos="12824"/>
+          <w:tab w:val="left" w:pos="13740"/>
+          <w:tab w:val="left" w:pos="14656"/>
+        </w:tabs>
+        <w:wordWrap w:val="0"/>
+        <w:spacing w:after="0" w:line="240" w:lineRule="auto"/>
+        <w:rPr>
+          <w:rFonts w:ascii="Lucida Console" w:eastAsia="Times New Roman" w:hAnsi="Lucida Console" w:cs="Courier New"/>
+          <w:color w:val="0000FF"/>
+          <w:sz w:val="20"/>
+          <w:szCs w:val="20"/>
+          <w:lang w:eastAsia="en-PH"/>
+        </w:rPr>
+      </w:pPr>
+      <w:r>
+        <w:rPr>
+          <w:rFonts w:ascii="Lucida Console" w:eastAsia="Times New Roman" w:hAnsi="Lucida Console" w:cs="Courier New"/>
+          <w:color w:val="0000FF"/>
+          <w:sz w:val="20"/>
+          <w:szCs w:val="20"/>
+          <w:lang w:eastAsia="en-PH"/>
+        </w:rPr>
+        <w:t xml:space="preserve">&gt; </w:t>
+      </w:r>
+      <w:proofErr w:type="spellStart"/>
+      <w:r>
+        <w:rPr>
+          <w:rFonts w:ascii="Lucida Console" w:eastAsia="Times New Roman" w:hAnsi="Lucida Console" w:cs="Courier New"/>
+          <w:color w:val="0000FF"/>
+          <w:sz w:val="20"/>
+          <w:szCs w:val="20"/>
+          <w:lang w:eastAsia="en-PH"/>
+        </w:rPr>
+        <w:t>sd</w:t>
+      </w:r>
+      <w:proofErr w:type="spellEnd"/>
+      <w:r>
+        <w:rPr>
+          <w:rFonts w:ascii="Lucida Console" w:eastAsia="Times New Roman" w:hAnsi="Lucida Console" w:cs="Courier New"/>
+          <w:color w:val="0000FF"/>
+          <w:sz w:val="20"/>
+          <w:szCs w:val="20"/>
+          <w:lang w:eastAsia="en-PH"/>
+        </w:rPr>
+        <w:t>(Q1Yes)</w:t>
+      </w:r>
+    </w:p>
+    <w:p>
+      <w:pPr>
+        <w:shd w:val="clear" w:color="auto" w:fill="FFFFFF"/>
+        <w:tabs>
+          <w:tab w:val="left" w:pos="916"/>
+          <w:tab w:val="left" w:pos="1832"/>
+          <w:tab w:val="left" w:pos="2748"/>
+          <w:tab w:val="left" w:pos="3664"/>
+          <w:tab w:val="left" w:pos="4580"/>
+          <w:tab w:val="left" w:pos="5496"/>
+          <w:tab w:val="left" w:pos="6412"/>
+          <w:tab w:val="left" w:pos="7328"/>
+          <w:tab w:val="left" w:pos="8244"/>
+          <w:tab w:val="left" w:pos="9160"/>
+          <w:tab w:val="left" w:pos="10076"/>
+          <w:tab w:val="left" w:pos="10992"/>
+          <w:tab w:val="left" w:pos="11908"/>
+          <w:tab w:val="left" w:pos="12824"/>
+          <w:tab w:val="left" w:pos="13740"/>
+          <w:tab w:val="left" w:pos="14656"/>
+        </w:tabs>
+        <w:wordWrap w:val="0"/>
+        <w:spacing w:after="0" w:line="240" w:lineRule="auto"/>
+        <w:rPr>
+          <w:rFonts w:ascii="Lucida Console" w:eastAsia="Times New Roman" w:hAnsi="Lucida Console" w:cs="Courier New"/>
+          <w:color w:val="000000"/>
+          <w:sz w:val="20"/>
+          <w:szCs w:val="20"/>
+          <w:lang w:eastAsia="en-PH"/>
+        </w:rPr>
+      </w:pPr>
+      <w:r>
+        <w:rPr>
+          <w:rFonts w:ascii="Lucida Console" w:eastAsia="Times New Roman" w:hAnsi="Lucida Console" w:cs="Courier New"/>
+          <w:color w:val="000000"/>
+          <w:sz w:val="20"/>
+          <w:szCs w:val="20"/>
+          <w:bdr w:val="none" w:sz="0" w:space="0" w:color="auto" w:frame="1"/>
+          <w:lang w:eastAsia="en-PH"/>
+        </w:rPr>
+        <w:t>[1] 0.3604992</w:t>
+      </w:r>
+    </w:p>
+    <w:p/>
+    <w:p>
+      <w:pPr>
+        <w:shd w:val="clear" w:color="auto" w:fill="FFFFFF"/>
+        <w:tabs>
+          <w:tab w:val="left" w:pos="916"/>
+          <w:tab w:val="left" w:pos="1832"/>
+          <w:tab w:val="left" w:pos="2748"/>
+          <w:tab w:val="left" w:pos="3664"/>
+          <w:tab w:val="left" w:pos="4580"/>
+          <w:tab w:val="left" w:pos="5496"/>
+          <w:tab w:val="left" w:pos="6412"/>
+          <w:tab w:val="left" w:pos="7328"/>
+          <w:tab w:val="left" w:pos="8244"/>
+          <w:tab w:val="left" w:pos="9160"/>
+          <w:tab w:val="left" w:pos="10076"/>
+          <w:tab w:val="left" w:pos="10992"/>
+          <w:tab w:val="left" w:pos="11908"/>
+          <w:tab w:val="left" w:pos="12824"/>
+          <w:tab w:val="left" w:pos="13740"/>
+          <w:tab w:val="left" w:pos="14656"/>
+        </w:tabs>
+        <w:wordWrap w:val="0"/>
+        <w:spacing w:after="0" w:line="240" w:lineRule="auto"/>
+        <w:rPr>
+          <w:rFonts w:ascii="Lucida Console" w:eastAsia="Times New Roman" w:hAnsi="Lucida Console" w:cs="Courier New"/>
+          <w:color w:val="0000FF"/>
+          <w:sz w:val="20"/>
+          <w:szCs w:val="20"/>
+          <w:lang w:eastAsia="en-PH"/>
+        </w:rPr>
+      </w:pPr>
+      <w:r>
+        <w:rPr>
+          <w:rFonts w:ascii="Lucida Console" w:eastAsia="Times New Roman" w:hAnsi="Lucida Console" w:cs="Courier New"/>
+          <w:color w:val="0000FF"/>
+          <w:sz w:val="20"/>
+          <w:szCs w:val="20"/>
+          <w:lang w:eastAsia="en-PH"/>
+        </w:rPr>
+        <w:t>&gt; SQ1No</w:t>
+      </w:r>
+    </w:p>
+    <w:p>
+      <w:pPr>
+        <w:shd w:val="clear" w:color="auto" w:fill="FFFFFF"/>
+        <w:tabs>
+          <w:tab w:val="left" w:pos="916"/>
+          <w:tab w:val="left" w:pos="1832"/>
+          <w:tab w:val="left" w:pos="2748"/>
+          <w:tab w:val="left" w:pos="3664"/>
+          <w:tab w:val="left" w:pos="4580"/>
+          <w:tab w:val="left" w:pos="5496"/>
+          <w:tab w:val="left" w:pos="6412"/>
+          <w:tab w:val="left" w:pos="7328"/>
+          <w:tab w:val="left" w:pos="8244"/>
+          <w:tab w:val="left" w:pos="9160"/>
+          <w:tab w:val="left" w:pos="10076"/>
+          <w:tab w:val="left" w:pos="10992"/>
+          <w:tab w:val="left" w:pos="11908"/>
+          <w:tab w:val="left" w:pos="12824"/>
+          <w:tab w:val="left" w:pos="13740"/>
+          <w:tab w:val="left" w:pos="14656"/>
+        </w:tabs>
+        <w:wordWrap w:val="0"/>
+        <w:spacing w:after="0" w:line="240" w:lineRule="auto"/>
+        <w:rPr>
+          <w:rFonts w:ascii="Lucida Console" w:eastAsia="Times New Roman" w:hAnsi="Lucida Console" w:cs="Courier New"/>
+          <w:color w:val="000000"/>
+          <w:sz w:val="20"/>
+          <w:szCs w:val="20"/>
+          <w:bdr w:val="none" w:sz="0" w:space="0" w:color="auto" w:frame="1"/>
+          <w:lang w:eastAsia="en-PH"/>
+        </w:rPr>
+      </w:pPr>
+      <w:r>
+        <w:rPr>
+          <w:rFonts w:ascii="Lucida Console" w:eastAsia="Times New Roman" w:hAnsi="Lucida Console" w:cs="Courier New"/>
+          <w:color w:val="000000"/>
+          <w:sz w:val="20"/>
+          <w:szCs w:val="20"/>
+          <w:bdr w:val="none" w:sz="0" w:space="0" w:color="auto" w:frame="1"/>
+          <w:lang w:eastAsia="en-PH"/>
+        </w:rPr>
+        <w:t xml:space="preserve">   Min. 1st Qu.  Median    Mean 3rd Qu.    Max. </w:t>
+      </w:r>
+    </w:p>
+    <w:p>
+      <w:pPr>
+        <w:shd w:val="clear" w:color="auto" w:fill="FFFFFF"/>
+        <w:tabs>
+          <w:tab w:val="left" w:pos="916"/>
+          <w:tab w:val="left" w:pos="1832"/>
+          <w:tab w:val="left" w:pos="2748"/>
+          <w:tab w:val="left" w:pos="3664"/>
+          <w:tab w:val="left" w:pos="4580"/>
+          <w:tab w:val="left" w:pos="5496"/>
+          <w:tab w:val="left" w:pos="6412"/>
+          <w:tab w:val="left" w:pos="7328"/>
+          <w:tab w:val="left" w:pos="8244"/>
+          <w:tab w:val="left" w:pos="9160"/>
+          <w:tab w:val="left" w:pos="10076"/>
+          <w:tab w:val="left" w:pos="10992"/>
+          <w:tab w:val="left" w:pos="11908"/>
+          <w:tab w:val="left" w:pos="12824"/>
+          <w:tab w:val="left" w:pos="13740"/>
+          <w:tab w:val="left" w:pos="14656"/>
+        </w:tabs>
+        <w:wordWrap w:val="0"/>
+        <w:spacing w:after="0" w:line="240" w:lineRule="auto"/>
+        <w:rPr>
+          <w:rFonts w:ascii="Lucida Console" w:eastAsia="Times New Roman" w:hAnsi="Lucida Console" w:cs="Courier New"/>
+          <w:color w:val="000000"/>
+          <w:sz w:val="20"/>
+          <w:szCs w:val="20"/>
+          <w:lang w:eastAsia="en-PH"/>
+        </w:rPr>
+      </w:pPr>
+      <w:r>
+        <w:rPr>
+          <w:rFonts w:ascii="Lucida Console" w:eastAsia="Times New Roman" w:hAnsi="Lucida Console" w:cs="Courier New"/>
+          <w:color w:val="000000"/>
+          <w:sz w:val="20"/>
+          <w:szCs w:val="20"/>
+          <w:bdr w:val="none" w:sz="0" w:space="0" w:color="auto" w:frame="1"/>
+          <w:lang w:eastAsia="en-PH"/>
+        </w:rPr>
+        <w:t xml:space="preserve">  1.300   1.643   1.863   1.847   2.104   2.324</w:t>
+      </w:r>
+    </w:p>
+    <w:p/>
+    <w:p>
+      <w:pPr>
+        <w:shd w:val="clear" w:color="auto" w:fill="FFFFFF"/>
+        <w:tabs>
+          <w:tab w:val="left" w:pos="916"/>
+          <w:tab w:val="left" w:pos="1832"/>
+          <w:tab w:val="left" w:pos="2748"/>
+          <w:tab w:val="left" w:pos="3664"/>
+          <w:tab w:val="left" w:pos="4580"/>
+          <w:tab w:val="left" w:pos="5496"/>
+          <w:tab w:val="left" w:pos="6412"/>
+          <w:tab w:val="left" w:pos="7328"/>
+          <w:tab w:val="left" w:pos="8244"/>
+          <w:tab w:val="left" w:pos="9160"/>
+          <w:tab w:val="left" w:pos="10076"/>
+          <w:tab w:val="left" w:pos="10992"/>
+          <w:tab w:val="left" w:pos="11908"/>
+          <w:tab w:val="left" w:pos="12824"/>
+          <w:tab w:val="left" w:pos="13740"/>
+          <w:tab w:val="left" w:pos="14656"/>
+        </w:tabs>
+        <w:wordWrap w:val="0"/>
+        <w:spacing w:after="0" w:line="240" w:lineRule="auto"/>
+        <w:rPr>
+          <w:rFonts w:ascii="Lucida Console" w:eastAsia="Times New Roman" w:hAnsi="Lucida Console" w:cs="Courier New"/>
+          <w:color w:val="0000FF"/>
+          <w:sz w:val="20"/>
+          <w:szCs w:val="20"/>
+          <w:lang w:eastAsia="en-PH"/>
+        </w:rPr>
+      </w:pPr>
+      <w:r>
+        <w:rPr>
+          <w:rFonts w:ascii="Lucida Console" w:eastAsia="Times New Roman" w:hAnsi="Lucida Console" w:cs="Courier New"/>
+          <w:color w:val="0000FF"/>
+          <w:sz w:val="20"/>
+          <w:szCs w:val="20"/>
+          <w:lang w:eastAsia="en-PH"/>
+        </w:rPr>
+        <w:t xml:space="preserve">&gt; </w:t>
+      </w:r>
+      <w:proofErr w:type="gramStart"/>
+      <w:r>
+        <w:rPr>
+          <w:rFonts w:ascii="Lucida Console" w:eastAsia="Times New Roman" w:hAnsi="Lucida Console" w:cs="Courier New"/>
+          <w:color w:val="0000FF"/>
+          <w:sz w:val="20"/>
+          <w:szCs w:val="20"/>
+          <w:lang w:eastAsia="en-PH"/>
+        </w:rPr>
+        <w:t>hist.Q</w:t>
+      </w:r>
+      <w:proofErr w:type="gramEnd"/>
+      <w:r>
+        <w:rPr>
+          <w:rFonts w:ascii="Lucida Console" w:eastAsia="Times New Roman" w:hAnsi="Lucida Console" w:cs="Courier New"/>
+          <w:color w:val="0000FF"/>
+          <w:sz w:val="20"/>
+          <w:szCs w:val="20"/>
+          <w:lang w:eastAsia="en-PH"/>
+        </w:rPr>
+        <w:t>1No</w:t>
+      </w:r>
+    </w:p>
+    <w:p>
+      <w:pPr>
+        <w:shd w:val="clear" w:color="auto" w:fill="FFFFFF"/>
+        <w:tabs>
+          <w:tab w:val="left" w:pos="916"/>
+          <w:tab w:val="left" w:pos="1832"/>
+          <w:tab w:val="left" w:pos="2748"/>
+          <w:tab w:val="left" w:pos="3664"/>
+          <w:tab w:val="left" w:pos="4580"/>
+          <w:tab w:val="left" w:pos="5496"/>
+          <w:tab w:val="left" w:pos="6412"/>
+          <w:tab w:val="left" w:pos="7328"/>
+          <w:tab w:val="left" w:pos="8244"/>
+          <w:tab w:val="left" w:pos="9160"/>
+          <w:tab w:val="left" w:pos="10076"/>
+          <w:tab w:val="left" w:pos="10992"/>
+          <w:tab w:val="left" w:pos="11908"/>
+          <w:tab w:val="left" w:pos="12824"/>
+          <w:tab w:val="left" w:pos="13740"/>
+          <w:tab w:val="left" w:pos="14656"/>
+        </w:tabs>
+        <w:wordWrap w:val="0"/>
+        <w:spacing w:after="0" w:line="240" w:lineRule="auto"/>
+        <w:rPr>
+          <w:rFonts w:ascii="Lucida Console" w:eastAsia="Times New Roman" w:hAnsi="Lucida Console" w:cs="Courier New"/>
+          <w:color w:val="000000"/>
+          <w:sz w:val="20"/>
+          <w:szCs w:val="20"/>
+          <w:bdr w:val="none" w:sz="0" w:space="0" w:color="auto" w:frame="1"/>
+          <w:lang w:eastAsia="en-PH"/>
+        </w:rPr>
+      </w:pPr>
+      <w:r>
+        <w:rPr>
+          <w:rFonts w:ascii="Lucida Console" w:eastAsia="Times New Roman" w:hAnsi="Lucida Console" w:cs="Courier New"/>
+          <w:color w:val="000000"/>
+          <w:sz w:val="20"/>
+          <w:szCs w:val="20"/>
+          <w:bdr w:val="none" w:sz="0" w:space="0" w:color="auto" w:frame="1"/>
+          <w:lang w:eastAsia="en-PH"/>
+        </w:rPr>
+        <w:t>$breaks</w:t>
+      </w:r>
+    </w:p>
+    <w:p>
+      <w:pPr>
+        <w:shd w:val="clear" w:color="auto" w:fill="FFFFFF"/>
+        <w:tabs>
+          <w:tab w:val="left" w:pos="916"/>
+          <w:tab w:val="left" w:pos="1832"/>
+          <w:tab w:val="left" w:pos="2748"/>
+          <w:tab w:val="left" w:pos="3664"/>
+          <w:tab w:val="left" w:pos="4580"/>
+          <w:tab w:val="left" w:pos="5496"/>
+          <w:tab w:val="left" w:pos="6412"/>
+          <w:tab w:val="left" w:pos="7328"/>
+          <w:tab w:val="left" w:pos="8244"/>
+          <w:tab w:val="left" w:pos="9160"/>
+          <w:tab w:val="left" w:pos="10076"/>
+          <w:tab w:val="left" w:pos="10992"/>
+          <w:tab w:val="left" w:pos="11908"/>
+          <w:tab w:val="left" w:pos="12824"/>
+          <w:tab w:val="left" w:pos="13740"/>
+          <w:tab w:val="left" w:pos="14656"/>
+        </w:tabs>
+        <w:wordWrap w:val="0"/>
+        <w:spacing w:after="0" w:line="240" w:lineRule="auto"/>
+        <w:rPr>
+          <w:rFonts w:ascii="Lucida Console" w:eastAsia="Times New Roman" w:hAnsi="Lucida Console" w:cs="Courier New"/>
+          <w:color w:val="000000"/>
+          <w:sz w:val="20"/>
+          <w:szCs w:val="20"/>
+          <w:bdr w:val="none" w:sz="0" w:space="0" w:color="auto" w:frame="1"/>
+          <w:lang w:eastAsia="en-PH"/>
+        </w:rPr>
+      </w:pPr>
+      <w:r>
+        <w:rPr>
+          <w:rFonts w:ascii="Lucida Console" w:eastAsia="Times New Roman" w:hAnsi="Lucida Console" w:cs="Courier New"/>
+          <w:color w:val="000000"/>
+          <w:sz w:val="20"/>
+          <w:szCs w:val="20"/>
+          <w:bdr w:val="none" w:sz="0" w:space="0" w:color="auto" w:frame="1"/>
+          <w:lang w:eastAsia="en-PH"/>
+        </w:rPr>
+        <w:t>[1] 1.25 1.50 1.75 2.00 2.25 2.50</w:t>
+      </w:r>
+    </w:p>
+    <w:p>
+      <w:pPr>
+        <w:shd w:val="clear" w:color="auto" w:fill="FFFFFF"/>
+        <w:tabs>
+          <w:tab w:val="left" w:pos="916"/>
+          <w:tab w:val="left" w:pos="1832"/>
+          <w:tab w:val="left" w:pos="2748"/>
+          <w:tab w:val="left" w:pos="3664"/>
+          <w:tab w:val="left" w:pos="4580"/>
+          <w:tab w:val="left" w:pos="5496"/>
+          <w:tab w:val="left" w:pos="6412"/>
+          <w:tab w:val="left" w:pos="7328"/>
+          <w:tab w:val="left" w:pos="8244"/>
+          <w:tab w:val="left" w:pos="9160"/>
+          <w:tab w:val="left" w:pos="10076"/>
+          <w:tab w:val="left" w:pos="10992"/>
+          <w:tab w:val="left" w:pos="11908"/>
+          <w:tab w:val="left" w:pos="12824"/>
+          <w:tab w:val="left" w:pos="13740"/>
+          <w:tab w:val="left" w:pos="14656"/>
+        </w:tabs>
+        <w:wordWrap w:val="0"/>
+        <w:spacing w:after="0" w:line="240" w:lineRule="auto"/>
+        <w:rPr>
+          <w:rFonts w:ascii="Lucida Console" w:eastAsia="Times New Roman" w:hAnsi="Lucida Console" w:cs="Courier New"/>
+          <w:color w:val="000000"/>
+          <w:sz w:val="20"/>
+          <w:szCs w:val="20"/>
+          <w:bdr w:val="none" w:sz="0" w:space="0" w:color="auto" w:frame="1"/>
+          <w:lang w:eastAsia="en-PH"/>
+        </w:rPr>
+      </w:pPr>
+    </w:p>
+    <w:p>
+      <w:pPr>
+        <w:shd w:val="clear" w:color="auto" w:fill="FFFFFF"/>
+        <w:tabs>
+          <w:tab w:val="left" w:pos="916"/>
+          <w:tab w:val="left" w:pos="1832"/>
+          <w:tab w:val="left" w:pos="2748"/>
+          <w:tab w:val="left" w:pos="3664"/>
+          <w:tab w:val="left" w:pos="4580"/>
+          <w:tab w:val="left" w:pos="5496"/>
+          <w:tab w:val="left" w:pos="6412"/>
+          <w:tab w:val="left" w:pos="7328"/>
+          <w:tab w:val="left" w:pos="8244"/>
+          <w:tab w:val="left" w:pos="9160"/>
+          <w:tab w:val="left" w:pos="10076"/>
+          <w:tab w:val="left" w:pos="10992"/>
+          <w:tab w:val="left" w:pos="11908"/>
+          <w:tab w:val="left" w:pos="12824"/>
+          <w:tab w:val="left" w:pos="13740"/>
+          <w:tab w:val="left" w:pos="14656"/>
+        </w:tabs>
+        <w:wordWrap w:val="0"/>
+        <w:spacing w:after="0" w:line="240" w:lineRule="auto"/>
+        <w:rPr>
+          <w:rFonts w:ascii="Lucida Console" w:eastAsia="Times New Roman" w:hAnsi="Lucida Console" w:cs="Courier New"/>
+          <w:color w:val="000000"/>
+          <w:sz w:val="20"/>
+          <w:szCs w:val="20"/>
+          <w:bdr w:val="none" w:sz="0" w:space="0" w:color="auto" w:frame="1"/>
+          <w:lang w:eastAsia="en-PH"/>
+        </w:rPr>
+      </w:pPr>
+      <w:r>
+        <w:rPr>
+          <w:rFonts w:ascii="Lucida Console" w:eastAsia="Times New Roman" w:hAnsi="Lucida Console" w:cs="Courier New"/>
+          <w:color w:val="000000"/>
+          <w:sz w:val="20"/>
+          <w:szCs w:val="20"/>
+          <w:bdr w:val="none" w:sz="0" w:space="0" w:color="auto" w:frame="1"/>
+          <w:lang w:eastAsia="en-PH"/>
+        </w:rPr>
+        <w:t>$counts</w:t>
+      </w:r>
+    </w:p>
+    <w:p>
+      <w:pPr>
+        <w:shd w:val="clear" w:color="auto" w:fill="FFFFFF"/>
+        <w:tabs>
+          <w:tab w:val="left" w:pos="916"/>
+          <w:tab w:val="left" w:pos="1832"/>
+          <w:tab w:val="left" w:pos="2748"/>
+          <w:tab w:val="left" w:pos="3664"/>
+          <w:tab w:val="left" w:pos="4580"/>
+          <w:tab w:val="left" w:pos="5496"/>
+          <w:tab w:val="left" w:pos="6412"/>
+          <w:tab w:val="left" w:pos="7328"/>
+          <w:tab w:val="left" w:pos="8244"/>
+          <w:tab w:val="left" w:pos="9160"/>
+          <w:tab w:val="left" w:pos="10076"/>
+          <w:tab w:val="left" w:pos="10992"/>
+          <w:tab w:val="left" w:pos="11908"/>
+          <w:tab w:val="left" w:pos="12824"/>
+          <w:tab w:val="left" w:pos="13740"/>
+          <w:tab w:val="left" w:pos="14656"/>
+        </w:tabs>
+        <w:wordWrap w:val="0"/>
+        <w:spacing w:after="0" w:line="240" w:lineRule="auto"/>
+        <w:rPr>
+          <w:rFonts w:ascii="Lucida Console" w:eastAsia="Times New Roman" w:hAnsi="Lucida Console" w:cs="Courier New"/>
+          <w:color w:val="000000"/>
+          <w:sz w:val="20"/>
+          <w:szCs w:val="20"/>
+          <w:lang w:eastAsia="en-PH"/>
+        </w:rPr>
+      </w:pPr>
+      <w:r>
+        <w:rPr>
+          <w:rFonts w:ascii="Lucida Console" w:eastAsia="Times New Roman" w:hAnsi="Lucida Console" w:cs="Courier New"/>
+          <w:color w:val="000000"/>
+          <w:sz w:val="20"/>
+          <w:szCs w:val="20"/>
+          <w:bdr w:val="none" w:sz="0" w:space="0" w:color="auto" w:frame="1"/>
+          <w:lang w:eastAsia="en-PH"/>
+        </w:rPr>
+        <w:t>[1</w:t>
+      </w:r>
+      <w:proofErr w:type="gramStart"/>
+      <w:r>
+        <w:rPr>
+          <w:rFonts w:ascii="Lucida Console" w:eastAsia="Times New Roman" w:hAnsi="Lucida Console" w:cs="Courier New"/>
+          <w:color w:val="000000"/>
+          <w:sz w:val="20"/>
+          <w:szCs w:val="20"/>
+          <w:bdr w:val="none" w:sz="0" w:space="0" w:color="auto" w:frame="1"/>
+          <w:lang w:eastAsia="en-PH"/>
+        </w:rPr>
+        <w:t>]  6</w:t>
+      </w:r>
+      <w:proofErr w:type="gramEnd"/>
+      <w:r>
+        <w:rPr>
+          <w:rFonts w:ascii="Lucida Console" w:eastAsia="Times New Roman" w:hAnsi="Lucida Console" w:cs="Courier New"/>
+          <w:color w:val="000000"/>
+          <w:sz w:val="20"/>
+          <w:szCs w:val="20"/>
+          <w:bdr w:val="none" w:sz="0" w:space="0" w:color="auto" w:frame="1"/>
+          <w:lang w:eastAsia="en-PH"/>
+        </w:rPr>
+        <w:t xml:space="preserve">  9 11 10  3</w:t>
+      </w:r>
+    </w:p>
+    <w:p/>
+    <w:p>
+      <w:pPr>
+        <w:shd w:val="clear" w:color="auto" w:fill="FFFFFF"/>
+        <w:tabs>
+          <w:tab w:val="left" w:pos="916"/>
+          <w:tab w:val="left" w:pos="1832"/>
+          <w:tab w:val="left" w:pos="2748"/>
+          <w:tab w:val="left" w:pos="3664"/>
+          <w:tab w:val="left" w:pos="4580"/>
+          <w:tab w:val="left" w:pos="5496"/>
+          <w:tab w:val="left" w:pos="6412"/>
+          <w:tab w:val="left" w:pos="7328"/>
+          <w:tab w:val="left" w:pos="8244"/>
+          <w:tab w:val="left" w:pos="9160"/>
+          <w:tab w:val="left" w:pos="10076"/>
+          <w:tab w:val="left" w:pos="10992"/>
+          <w:tab w:val="left" w:pos="11908"/>
+          <w:tab w:val="left" w:pos="12824"/>
+          <w:tab w:val="left" w:pos="13740"/>
+          <w:tab w:val="left" w:pos="14656"/>
+        </w:tabs>
+        <w:wordWrap w:val="0"/>
+        <w:spacing w:after="0" w:line="240" w:lineRule="auto"/>
+        <w:rPr>
+          <w:rFonts w:ascii="Lucida Console" w:eastAsia="Times New Roman" w:hAnsi="Lucida Console" w:cs="Courier New"/>
+          <w:color w:val="0000FF"/>
+          <w:sz w:val="20"/>
+          <w:szCs w:val="20"/>
+          <w:lang w:eastAsia="en-PH"/>
+        </w:rPr>
+      </w:pPr>
+      <w:r>
+        <w:rPr>
+          <w:rFonts w:ascii="Lucida Console" w:eastAsia="Times New Roman" w:hAnsi="Lucida Console" w:cs="Courier New"/>
+          <w:color w:val="0000FF"/>
+          <w:sz w:val="20"/>
+          <w:szCs w:val="20"/>
+          <w:lang w:eastAsia="en-PH"/>
+        </w:rPr>
+        <w:t>&gt; (</w:t>
+      </w:r>
+      <w:proofErr w:type="gramStart"/>
+      <w:r>
+        <w:rPr>
+          <w:rFonts w:ascii="Lucida Console" w:eastAsia="Times New Roman" w:hAnsi="Lucida Console" w:cs="Courier New"/>
+          <w:color w:val="0000FF"/>
+          <w:sz w:val="20"/>
+          <w:szCs w:val="20"/>
+          <w:lang w:eastAsia="en-PH"/>
+        </w:rPr>
+        <w:t>hist.Q</w:t>
+      </w:r>
+      <w:proofErr w:type="gramEnd"/>
+      <w:r>
+        <w:rPr>
+          <w:rFonts w:ascii="Lucida Console" w:eastAsia="Times New Roman" w:hAnsi="Lucida Console" w:cs="Courier New"/>
+          <w:color w:val="0000FF"/>
+          <w:sz w:val="20"/>
+          <w:szCs w:val="20"/>
+          <w:lang w:eastAsia="en-PH"/>
+        </w:rPr>
+        <w:t>1No$counts/99)*100</w:t>
+      </w:r>
+    </w:p>
+    <w:p>
+      <w:pPr>
+        <w:shd w:val="clear" w:color="auto" w:fill="FFFFFF"/>
+        <w:tabs>
+          <w:tab w:val="left" w:pos="916"/>
+          <w:tab w:val="left" w:pos="1832"/>
+          <w:tab w:val="left" w:pos="2748"/>
+          <w:tab w:val="left" w:pos="3664"/>
+          <w:tab w:val="left" w:pos="4580"/>
+          <w:tab w:val="left" w:pos="5496"/>
+          <w:tab w:val="left" w:pos="6412"/>
+          <w:tab w:val="left" w:pos="7328"/>
+          <w:tab w:val="left" w:pos="8244"/>
+          <w:tab w:val="left" w:pos="9160"/>
+          <w:tab w:val="left" w:pos="10076"/>
+          <w:tab w:val="left" w:pos="10992"/>
+          <w:tab w:val="left" w:pos="11908"/>
+          <w:tab w:val="left" w:pos="12824"/>
+          <w:tab w:val="left" w:pos="13740"/>
+          <w:tab w:val="left" w:pos="14656"/>
+        </w:tabs>
+        <w:wordWrap w:val="0"/>
+        <w:spacing w:after="0" w:line="240" w:lineRule="auto"/>
+        <w:rPr>
+          <w:rFonts w:ascii="Lucida Console" w:eastAsia="Times New Roman" w:hAnsi="Lucida Console" w:cs="Courier New"/>
+          <w:color w:val="000000"/>
+          <w:sz w:val="20"/>
+          <w:szCs w:val="20"/>
+          <w:lang w:eastAsia="en-PH"/>
+        </w:rPr>
+      </w:pPr>
+      <w:r>
+        <w:rPr>
+          <w:rFonts w:ascii="Lucida Console" w:eastAsia="Times New Roman" w:hAnsi="Lucida Console" w:cs="Courier New"/>
+          <w:color w:val="000000"/>
+          <w:sz w:val="20"/>
+          <w:szCs w:val="20"/>
+          <w:bdr w:val="none" w:sz="0" w:space="0" w:color="auto" w:frame="1"/>
+          <w:lang w:eastAsia="en-PH"/>
+        </w:rPr>
+        <w:t>[1</w:t>
+      </w:r>
+      <w:proofErr w:type="gramStart"/>
+      <w:r>
+        <w:rPr>
+          <w:rFonts w:ascii="Lucida Console" w:eastAsia="Times New Roman" w:hAnsi="Lucida Console" w:cs="Courier New"/>
+          <w:color w:val="000000"/>
+          <w:sz w:val="20"/>
+          <w:szCs w:val="20"/>
+          <w:bdr w:val="none" w:sz="0" w:space="0" w:color="auto" w:frame="1"/>
+          <w:lang w:eastAsia="en-PH"/>
+        </w:rPr>
+        <w:t>]  6.060606</w:t>
+      </w:r>
+      <w:proofErr w:type="gramEnd"/>
+      <w:r>
+        <w:rPr>
+          <w:rFonts w:ascii="Lucida Console" w:eastAsia="Times New Roman" w:hAnsi="Lucida Console" w:cs="Courier New"/>
+          <w:color w:val="000000"/>
+          <w:sz w:val="20"/>
+          <w:szCs w:val="20"/>
+          <w:bdr w:val="none" w:sz="0" w:space="0" w:color="auto" w:frame="1"/>
+          <w:lang w:eastAsia="en-PH"/>
+        </w:rPr>
+        <w:t xml:space="preserve">  9.090909 11.111111 10.101010  3.030303</w:t>
+      </w:r>
+    </w:p>
+    <w:p>
+      <w:pPr>
+        <w:shd w:val="clear" w:color="auto" w:fill="FFFFFF"/>
+        <w:tabs>
+          <w:tab w:val="left" w:pos="916"/>
+          <w:tab w:val="left" w:pos="1832"/>
+          <w:tab w:val="left" w:pos="2748"/>
+          <w:tab w:val="left" w:pos="3664"/>
+          <w:tab w:val="left" w:pos="4580"/>
+          <w:tab w:val="left" w:pos="5496"/>
+          <w:tab w:val="left" w:pos="6412"/>
+          <w:tab w:val="left" w:pos="7328"/>
+          <w:tab w:val="left" w:pos="8244"/>
+          <w:tab w:val="left" w:pos="9160"/>
+          <w:tab w:val="left" w:pos="10076"/>
+          <w:tab w:val="left" w:pos="10992"/>
+          <w:tab w:val="left" w:pos="11908"/>
+          <w:tab w:val="left" w:pos="12824"/>
+          <w:tab w:val="left" w:pos="13740"/>
+          <w:tab w:val="left" w:pos="14656"/>
+        </w:tabs>
+        <w:wordWrap w:val="0"/>
+        <w:spacing w:after="0" w:line="240" w:lineRule="auto"/>
+        <w:rPr>
+          <w:rFonts w:ascii="Lucida Console" w:eastAsia="Times New Roman" w:hAnsi="Lucida Console" w:cs="Courier New"/>
+          <w:color w:val="0000FF"/>
+          <w:sz w:val="20"/>
+          <w:szCs w:val="20"/>
+          <w:lang w:eastAsia="en-PH"/>
+        </w:rPr>
+      </w:pPr>
+    </w:p>
+    <w:p>
+      <w:pPr>
+        <w:shd w:val="clear" w:color="auto" w:fill="FFFFFF"/>
+        <w:tabs>
+          <w:tab w:val="left" w:pos="916"/>
+          <w:tab w:val="left" w:pos="1832"/>
+          <w:tab w:val="left" w:pos="2748"/>
+          <w:tab w:val="left" w:pos="3664"/>
+          <w:tab w:val="left" w:pos="4580"/>
+          <w:tab w:val="left" w:pos="5496"/>
+          <w:tab w:val="left" w:pos="6412"/>
+          <w:tab w:val="left" w:pos="7328"/>
+          <w:tab w:val="left" w:pos="8244"/>
+          <w:tab w:val="left" w:pos="9160"/>
+          <w:tab w:val="left" w:pos="10076"/>
+          <w:tab w:val="left" w:pos="10992"/>
+          <w:tab w:val="left" w:pos="11908"/>
+          <w:tab w:val="left" w:pos="12824"/>
+          <w:tab w:val="left" w:pos="13740"/>
+          <w:tab w:val="left" w:pos="14656"/>
+        </w:tabs>
+        <w:wordWrap w:val="0"/>
+        <w:spacing w:after="0" w:line="240" w:lineRule="auto"/>
+        <w:rPr>
+          <w:rFonts w:ascii="Lucida Console" w:eastAsia="Times New Roman" w:hAnsi="Lucida Console" w:cs="Courier New"/>
+          <w:color w:val="0000FF"/>
+          <w:sz w:val="20"/>
+          <w:szCs w:val="20"/>
+          <w:lang w:eastAsia="en-PH"/>
+        </w:rPr>
+      </w:pPr>
+      <w:r>
+        <w:rPr>
+          <w:rFonts w:ascii="Lucida Console" w:eastAsia="Times New Roman" w:hAnsi="Lucida Console" w:cs="Courier New"/>
+          <w:color w:val="0000FF"/>
+          <w:sz w:val="20"/>
+          <w:szCs w:val="20"/>
+          <w:lang w:eastAsia="en-PH"/>
+        </w:rPr>
+        <w:lastRenderedPageBreak/>
+        <w:t xml:space="preserve">&gt; </w:t>
+      </w:r>
+      <w:proofErr w:type="spellStart"/>
+      <w:r>
+        <w:rPr>
+          <w:rFonts w:ascii="Lucida Console" w:eastAsia="Times New Roman" w:hAnsi="Lucida Console" w:cs="Courier New"/>
+          <w:color w:val="0000FF"/>
+          <w:sz w:val="20"/>
+          <w:szCs w:val="20"/>
+          <w:lang w:eastAsia="en-PH"/>
+        </w:rPr>
+        <w:t>sd</w:t>
+      </w:r>
+      <w:proofErr w:type="spellEnd"/>
+      <w:r>
+        <w:rPr>
+          <w:rFonts w:ascii="Lucida Console" w:eastAsia="Times New Roman" w:hAnsi="Lucida Console" w:cs="Courier New"/>
+          <w:color w:val="0000FF"/>
+          <w:sz w:val="20"/>
+          <w:szCs w:val="20"/>
+          <w:lang w:eastAsia="en-PH"/>
+        </w:rPr>
+        <w:t>(Q1No)</w:t>
+      </w:r>
+    </w:p>
+    <w:p>
+      <w:pPr>
+        <w:shd w:val="clear" w:color="auto" w:fill="FFFFFF"/>
+        <w:tabs>
+          <w:tab w:val="left" w:pos="916"/>
+          <w:tab w:val="left" w:pos="1832"/>
+          <w:tab w:val="left" w:pos="2748"/>
+          <w:tab w:val="left" w:pos="3664"/>
+          <w:tab w:val="left" w:pos="4580"/>
+          <w:tab w:val="left" w:pos="5496"/>
+          <w:tab w:val="left" w:pos="6412"/>
+          <w:tab w:val="left" w:pos="7328"/>
+          <w:tab w:val="left" w:pos="8244"/>
+          <w:tab w:val="left" w:pos="9160"/>
+          <w:tab w:val="left" w:pos="10076"/>
+          <w:tab w:val="left" w:pos="10992"/>
+          <w:tab w:val="left" w:pos="11908"/>
+          <w:tab w:val="left" w:pos="12824"/>
+          <w:tab w:val="left" w:pos="13740"/>
+          <w:tab w:val="left" w:pos="14656"/>
+        </w:tabs>
+        <w:wordWrap w:val="0"/>
+        <w:spacing w:after="0" w:line="240" w:lineRule="auto"/>
+        <w:rPr>
+          <w:rFonts w:ascii="Lucida Console" w:eastAsia="Times New Roman" w:hAnsi="Lucida Console" w:cs="Courier New"/>
+          <w:color w:val="000000"/>
+          <w:sz w:val="20"/>
+          <w:szCs w:val="20"/>
+          <w:lang w:eastAsia="en-PH"/>
+        </w:rPr>
+      </w:pPr>
+      <w:r>
+        <w:rPr>
+          <w:rFonts w:ascii="Lucida Console" w:eastAsia="Times New Roman" w:hAnsi="Lucida Console" w:cs="Courier New"/>
+          <w:color w:val="000000"/>
+          <w:sz w:val="20"/>
+          <w:szCs w:val="20"/>
+          <w:bdr w:val="none" w:sz="0" w:space="0" w:color="auto" w:frame="1"/>
+          <w:lang w:eastAsia="en-PH"/>
+        </w:rPr>
+        <w:t>[1] 0.2791561</w:t>
+      </w:r>
+    </w:p>
+    <w:p/>
+    <w:p>
+      <w:r>
+        <w:t>Q2</w:t>
+      </w:r>
+    </w:p>
+    <w:p>
+      <w:pPr>
+        <w:shd w:val="clear" w:color="auto" w:fill="FFFFFF"/>
+        <w:tabs>
+          <w:tab w:val="left" w:pos="916"/>
+          <w:tab w:val="left" w:pos="1832"/>
+          <w:tab w:val="left" w:pos="2748"/>
+          <w:tab w:val="left" w:pos="3664"/>
+          <w:tab w:val="left" w:pos="4580"/>
+          <w:tab w:val="left" w:pos="5496"/>
+          <w:tab w:val="left" w:pos="6412"/>
+          <w:tab w:val="left" w:pos="7328"/>
+          <w:tab w:val="left" w:pos="8244"/>
+          <w:tab w:val="left" w:pos="9160"/>
+          <w:tab w:val="left" w:pos="10076"/>
+          <w:tab w:val="left" w:pos="10992"/>
+          <w:tab w:val="left" w:pos="11908"/>
+          <w:tab w:val="left" w:pos="12824"/>
+          <w:tab w:val="left" w:pos="13740"/>
+          <w:tab w:val="left" w:pos="14656"/>
+        </w:tabs>
+        <w:wordWrap w:val="0"/>
+        <w:spacing w:after="0" w:line="240" w:lineRule="auto"/>
+        <w:rPr>
+          <w:rFonts w:ascii="Lucida Console" w:eastAsia="Times New Roman" w:hAnsi="Lucida Console" w:cs="Courier New"/>
+          <w:color w:val="0000FF"/>
+          <w:sz w:val="20"/>
+          <w:szCs w:val="20"/>
+          <w:lang w:eastAsia="en-PH"/>
+        </w:rPr>
+      </w:pPr>
+      <w:r>
+        <w:rPr>
+          <w:rFonts w:ascii="Lucida Console" w:eastAsia="Times New Roman" w:hAnsi="Lucida Console" w:cs="Courier New"/>
+          <w:color w:val="0000FF"/>
+          <w:sz w:val="20"/>
+          <w:szCs w:val="20"/>
+          <w:lang w:eastAsia="en-PH"/>
+        </w:rPr>
+        <w:t>&gt; SQ2Yes</w:t>
+      </w:r>
+    </w:p>
+    <w:p>
+      <w:pPr>
+        <w:shd w:val="clear" w:color="auto" w:fill="FFFFFF"/>
+        <w:tabs>
+          <w:tab w:val="left" w:pos="916"/>
+          <w:tab w:val="left" w:pos="1832"/>
+          <w:tab w:val="left" w:pos="2748"/>
+          <w:tab w:val="left" w:pos="3664"/>
+          <w:tab w:val="left" w:pos="4580"/>
+          <w:tab w:val="left" w:pos="5496"/>
+          <w:tab w:val="left" w:pos="6412"/>
+          <w:tab w:val="left" w:pos="7328"/>
+          <w:tab w:val="left" w:pos="8244"/>
+          <w:tab w:val="left" w:pos="9160"/>
+          <w:tab w:val="left" w:pos="10076"/>
+          <w:tab w:val="left" w:pos="10992"/>
+          <w:tab w:val="left" w:pos="11908"/>
+          <w:tab w:val="left" w:pos="12824"/>
+          <w:tab w:val="left" w:pos="13740"/>
+          <w:tab w:val="left" w:pos="14656"/>
+        </w:tabs>
+        <w:wordWrap w:val="0"/>
+        <w:spacing w:after="0" w:line="240" w:lineRule="auto"/>
+        <w:rPr>
+          <w:rFonts w:ascii="Lucida Console" w:eastAsia="Times New Roman" w:hAnsi="Lucida Console" w:cs="Courier New"/>
+          <w:color w:val="000000"/>
+          <w:sz w:val="20"/>
+          <w:szCs w:val="20"/>
+          <w:bdr w:val="none" w:sz="0" w:space="0" w:color="auto" w:frame="1"/>
+          <w:lang w:eastAsia="en-PH"/>
+        </w:rPr>
+      </w:pPr>
+      <w:r>
+        <w:rPr>
+          <w:rFonts w:ascii="Lucida Console" w:eastAsia="Times New Roman" w:hAnsi="Lucida Console" w:cs="Courier New"/>
+          <w:color w:val="000000"/>
+          <w:sz w:val="20"/>
+          <w:szCs w:val="20"/>
+          <w:bdr w:val="none" w:sz="0" w:space="0" w:color="auto" w:frame="1"/>
+          <w:lang w:eastAsia="en-PH"/>
+        </w:rPr>
+        <w:t xml:space="preserve">   Min. 1st Qu.  Median    Mean 3rd Qu.    Max. </w:t>
+      </w:r>
+    </w:p>
+    <w:p>
+      <w:pPr>
+        <w:shd w:val="clear" w:color="auto" w:fill="FFFFFF"/>
+        <w:tabs>
+          <w:tab w:val="left" w:pos="916"/>
+          <w:tab w:val="left" w:pos="1832"/>
+          <w:tab w:val="left" w:pos="2748"/>
+          <w:tab w:val="left" w:pos="3664"/>
+          <w:tab w:val="left" w:pos="4580"/>
+          <w:tab w:val="left" w:pos="5496"/>
+          <w:tab w:val="left" w:pos="6412"/>
+          <w:tab w:val="left" w:pos="7328"/>
+          <w:tab w:val="left" w:pos="8244"/>
+          <w:tab w:val="left" w:pos="9160"/>
+          <w:tab w:val="left" w:pos="10076"/>
+          <w:tab w:val="left" w:pos="10992"/>
+          <w:tab w:val="left" w:pos="11908"/>
+          <w:tab w:val="left" w:pos="12824"/>
+          <w:tab w:val="left" w:pos="13740"/>
+          <w:tab w:val="left" w:pos="14656"/>
+        </w:tabs>
+        <w:wordWrap w:val="0"/>
+        <w:spacing w:after="0" w:line="240" w:lineRule="auto"/>
+        <w:rPr>
+          <w:rFonts w:ascii="Lucida Console" w:eastAsia="Times New Roman" w:hAnsi="Lucida Console" w:cs="Courier New"/>
+          <w:color w:val="000000"/>
+          <w:sz w:val="20"/>
+          <w:szCs w:val="20"/>
+          <w:lang w:eastAsia="en-PH"/>
+        </w:rPr>
+      </w:pPr>
+      <w:r>
+        <w:rPr>
+          <w:rFonts w:ascii="Lucida Console" w:eastAsia="Times New Roman" w:hAnsi="Lucida Console" w:cs="Courier New"/>
+          <w:color w:val="000000"/>
+          <w:sz w:val="20"/>
+          <w:szCs w:val="20"/>
+          <w:bdr w:val="none" w:sz="0" w:space="0" w:color="auto" w:frame="1"/>
+          <w:lang w:eastAsia="en-PH"/>
+        </w:rPr>
+        <w:t xml:space="preserve">  1.361   1.677   1.825   1.874   2.028   2.958</w:t>
+      </w:r>
+    </w:p>
+    <w:p/>
+    <w:p>
+      <w:pPr>
+        <w:shd w:val="clear" w:color="auto" w:fill="FFFFFF"/>
+        <w:tabs>
+          <w:tab w:val="left" w:pos="916"/>
+          <w:tab w:val="left" w:pos="1832"/>
+          <w:tab w:val="left" w:pos="2748"/>
+          <w:tab w:val="left" w:pos="3664"/>
+          <w:tab w:val="left" w:pos="4580"/>
+          <w:tab w:val="left" w:pos="5496"/>
+          <w:tab w:val="left" w:pos="6412"/>
+          <w:tab w:val="left" w:pos="7328"/>
+          <w:tab w:val="left" w:pos="8244"/>
+          <w:tab w:val="left" w:pos="9160"/>
+          <w:tab w:val="left" w:pos="10076"/>
+          <w:tab w:val="left" w:pos="10992"/>
+          <w:tab w:val="left" w:pos="11908"/>
+          <w:tab w:val="left" w:pos="12824"/>
+          <w:tab w:val="left" w:pos="13740"/>
+          <w:tab w:val="left" w:pos="14656"/>
+        </w:tabs>
+        <w:wordWrap w:val="0"/>
+        <w:spacing w:after="0" w:line="240" w:lineRule="auto"/>
+        <w:rPr>
+          <w:rFonts w:ascii="Lucida Console" w:eastAsia="Times New Roman" w:hAnsi="Lucida Console" w:cs="Courier New"/>
+          <w:color w:val="0000FF"/>
+          <w:sz w:val="20"/>
+          <w:szCs w:val="20"/>
+          <w:lang w:eastAsia="en-PH"/>
+        </w:rPr>
+      </w:pPr>
+      <w:r>
+        <w:rPr>
+          <w:rFonts w:ascii="Lucida Console" w:eastAsia="Times New Roman" w:hAnsi="Lucida Console" w:cs="Courier New"/>
+          <w:color w:val="0000FF"/>
+          <w:sz w:val="20"/>
+          <w:szCs w:val="20"/>
+          <w:lang w:eastAsia="en-PH"/>
+        </w:rPr>
+        <w:t xml:space="preserve">&gt; </w:t>
+      </w:r>
+      <w:proofErr w:type="gramStart"/>
+      <w:r>
+        <w:rPr>
+          <w:rFonts w:ascii="Lucida Console" w:eastAsia="Times New Roman" w:hAnsi="Lucida Console" w:cs="Courier New"/>
+          <w:color w:val="0000FF"/>
+          <w:sz w:val="20"/>
+          <w:szCs w:val="20"/>
+          <w:lang w:eastAsia="en-PH"/>
+        </w:rPr>
+        <w:t>hist.Q</w:t>
+      </w:r>
+      <w:proofErr w:type="gramEnd"/>
+      <w:r>
+        <w:rPr>
+          <w:rFonts w:ascii="Lucida Console" w:eastAsia="Times New Roman" w:hAnsi="Lucida Console" w:cs="Courier New"/>
+          <w:color w:val="0000FF"/>
+          <w:sz w:val="20"/>
+          <w:szCs w:val="20"/>
+          <w:lang w:eastAsia="en-PH"/>
+        </w:rPr>
+        <w:t>2Yes</w:t>
+      </w:r>
+    </w:p>
+    <w:p>
+      <w:pPr>
+        <w:shd w:val="clear" w:color="auto" w:fill="FFFFFF"/>
+        <w:tabs>
+          <w:tab w:val="left" w:pos="916"/>
+          <w:tab w:val="left" w:pos="1832"/>
+          <w:tab w:val="left" w:pos="2748"/>
+          <w:tab w:val="left" w:pos="3664"/>
+          <w:tab w:val="left" w:pos="4580"/>
+          <w:tab w:val="left" w:pos="5496"/>
+          <w:tab w:val="left" w:pos="6412"/>
+          <w:tab w:val="left" w:pos="7328"/>
+          <w:tab w:val="left" w:pos="8244"/>
+          <w:tab w:val="left" w:pos="9160"/>
+          <w:tab w:val="left" w:pos="10076"/>
+          <w:tab w:val="left" w:pos="10992"/>
+          <w:tab w:val="left" w:pos="11908"/>
+          <w:tab w:val="left" w:pos="12824"/>
+          <w:tab w:val="left" w:pos="13740"/>
+          <w:tab w:val="left" w:pos="14656"/>
+        </w:tabs>
+        <w:wordWrap w:val="0"/>
+        <w:spacing w:after="0" w:line="240" w:lineRule="auto"/>
+        <w:rPr>
+          <w:rFonts w:ascii="Lucida Console" w:eastAsia="Times New Roman" w:hAnsi="Lucida Console" w:cs="Courier New"/>
+          <w:color w:val="000000"/>
+          <w:sz w:val="20"/>
+          <w:szCs w:val="20"/>
+          <w:bdr w:val="none" w:sz="0" w:space="0" w:color="auto" w:frame="1"/>
+          <w:lang w:eastAsia="en-PH"/>
+        </w:rPr>
+      </w:pPr>
+      <w:r>
+        <w:rPr>
+          <w:rFonts w:ascii="Lucida Console" w:eastAsia="Times New Roman" w:hAnsi="Lucida Console" w:cs="Courier New"/>
+          <w:color w:val="000000"/>
+          <w:sz w:val="20"/>
+          <w:szCs w:val="20"/>
+          <w:bdr w:val="none" w:sz="0" w:space="0" w:color="auto" w:frame="1"/>
+          <w:lang w:eastAsia="en-PH"/>
+        </w:rPr>
+        <w:t>$breaks</w:t>
+      </w:r>
+    </w:p>
+    <w:p>
+      <w:pPr>
+        <w:shd w:val="clear" w:color="auto" w:fill="FFFFFF"/>
+        <w:tabs>
+          <w:tab w:val="left" w:pos="916"/>
+          <w:tab w:val="left" w:pos="1832"/>
+          <w:tab w:val="left" w:pos="2748"/>
+          <w:tab w:val="left" w:pos="3664"/>
+          <w:tab w:val="left" w:pos="4580"/>
+          <w:tab w:val="left" w:pos="5496"/>
+          <w:tab w:val="left" w:pos="6412"/>
+          <w:tab w:val="left" w:pos="7328"/>
+          <w:tab w:val="left" w:pos="8244"/>
+          <w:tab w:val="left" w:pos="9160"/>
+          <w:tab w:val="left" w:pos="10076"/>
+          <w:tab w:val="left" w:pos="10992"/>
+          <w:tab w:val="left" w:pos="11908"/>
+          <w:tab w:val="left" w:pos="12824"/>
+          <w:tab w:val="left" w:pos="13740"/>
+          <w:tab w:val="left" w:pos="14656"/>
+        </w:tabs>
+        <w:wordWrap w:val="0"/>
+        <w:spacing w:after="0" w:line="240" w:lineRule="auto"/>
+        <w:rPr>
+          <w:rFonts w:ascii="Lucida Console" w:eastAsia="Times New Roman" w:hAnsi="Lucida Console" w:cs="Courier New"/>
+          <w:color w:val="000000"/>
+          <w:sz w:val="20"/>
+          <w:szCs w:val="20"/>
+          <w:bdr w:val="none" w:sz="0" w:space="0" w:color="auto" w:frame="1"/>
+          <w:lang w:eastAsia="en-PH"/>
+        </w:rPr>
+      </w:pPr>
+      <w:r>
+        <w:rPr>
+          <w:rFonts w:ascii="Lucida Console" w:eastAsia="Times New Roman" w:hAnsi="Lucida Console" w:cs="Courier New"/>
+          <w:color w:val="000000"/>
+          <w:sz w:val="20"/>
+          <w:szCs w:val="20"/>
+          <w:bdr w:val="none" w:sz="0" w:space="0" w:color="auto" w:frame="1"/>
+          <w:lang w:eastAsia="en-PH"/>
+        </w:rPr>
+        <w:t>[1] 1.25 1.50 1.75 2.00 2.25 2.50 2.75 3.00</w:t>
+      </w:r>
+    </w:p>
+    <w:p>
+      <w:pPr>
+        <w:shd w:val="clear" w:color="auto" w:fill="FFFFFF"/>
+        <w:tabs>
+          <w:tab w:val="left" w:pos="916"/>
+          <w:tab w:val="left" w:pos="1832"/>
+          <w:tab w:val="left" w:pos="2748"/>
+          <w:tab w:val="left" w:pos="3664"/>
+          <w:tab w:val="left" w:pos="4580"/>
+          <w:tab w:val="left" w:pos="5496"/>
+          <w:tab w:val="left" w:pos="6412"/>
+          <w:tab w:val="left" w:pos="7328"/>
+          <w:tab w:val="left" w:pos="8244"/>
+          <w:tab w:val="left" w:pos="9160"/>
+          <w:tab w:val="left" w:pos="10076"/>
+          <w:tab w:val="left" w:pos="10992"/>
+          <w:tab w:val="left" w:pos="11908"/>
+          <w:tab w:val="left" w:pos="12824"/>
+          <w:tab w:val="left" w:pos="13740"/>
+          <w:tab w:val="left" w:pos="14656"/>
+        </w:tabs>
+        <w:wordWrap w:val="0"/>
+        <w:spacing w:after="0" w:line="240" w:lineRule="auto"/>
+        <w:rPr>
+          <w:rFonts w:ascii="Lucida Console" w:eastAsia="Times New Roman" w:hAnsi="Lucida Console" w:cs="Courier New"/>
+          <w:color w:val="000000"/>
+          <w:sz w:val="20"/>
+          <w:szCs w:val="20"/>
+          <w:bdr w:val="none" w:sz="0" w:space="0" w:color="auto" w:frame="1"/>
+          <w:lang w:eastAsia="en-PH"/>
+        </w:rPr>
+      </w:pPr>
+    </w:p>
+    <w:p>
+      <w:pPr>
+        <w:shd w:val="clear" w:color="auto" w:fill="FFFFFF"/>
+        <w:tabs>
+          <w:tab w:val="left" w:pos="916"/>
+          <w:tab w:val="left" w:pos="1832"/>
+          <w:tab w:val="left" w:pos="2748"/>
+          <w:tab w:val="left" w:pos="3664"/>
+          <w:tab w:val="left" w:pos="4580"/>
+          <w:tab w:val="left" w:pos="5496"/>
+          <w:tab w:val="left" w:pos="6412"/>
+          <w:tab w:val="left" w:pos="7328"/>
+          <w:tab w:val="left" w:pos="8244"/>
+          <w:tab w:val="left" w:pos="9160"/>
+          <w:tab w:val="left" w:pos="10076"/>
+          <w:tab w:val="left" w:pos="10992"/>
+          <w:tab w:val="left" w:pos="11908"/>
+          <w:tab w:val="left" w:pos="12824"/>
+          <w:tab w:val="left" w:pos="13740"/>
+          <w:tab w:val="left" w:pos="14656"/>
+        </w:tabs>
+        <w:wordWrap w:val="0"/>
+        <w:spacing w:after="0" w:line="240" w:lineRule="auto"/>
+        <w:rPr>
+          <w:rFonts w:ascii="Lucida Console" w:eastAsia="Times New Roman" w:hAnsi="Lucida Console" w:cs="Courier New"/>
+          <w:color w:val="000000"/>
+          <w:sz w:val="20"/>
+          <w:szCs w:val="20"/>
+          <w:bdr w:val="none" w:sz="0" w:space="0" w:color="auto" w:frame="1"/>
+          <w:lang w:eastAsia="en-PH"/>
+        </w:rPr>
+      </w:pPr>
+      <w:r>
+        <w:rPr>
+          <w:rFonts w:ascii="Lucida Console" w:eastAsia="Times New Roman" w:hAnsi="Lucida Console" w:cs="Courier New"/>
+          <w:color w:val="000000"/>
+          <w:sz w:val="20"/>
+          <w:szCs w:val="20"/>
+          <w:bdr w:val="none" w:sz="0" w:space="0" w:color="auto" w:frame="1"/>
+          <w:lang w:eastAsia="en-PH"/>
+        </w:rPr>
+        <w:t>$counts</w:t>
+      </w:r>
+    </w:p>
+    <w:p>
+      <w:pPr>
+        <w:shd w:val="clear" w:color="auto" w:fill="FFFFFF"/>
+        <w:tabs>
+          <w:tab w:val="left" w:pos="916"/>
+          <w:tab w:val="left" w:pos="1832"/>
+          <w:tab w:val="left" w:pos="2748"/>
+          <w:tab w:val="left" w:pos="3664"/>
+          <w:tab w:val="left" w:pos="4580"/>
+          <w:tab w:val="left" w:pos="5496"/>
+          <w:tab w:val="left" w:pos="6412"/>
+          <w:tab w:val="left" w:pos="7328"/>
+          <w:tab w:val="left" w:pos="8244"/>
+          <w:tab w:val="left" w:pos="9160"/>
+          <w:tab w:val="left" w:pos="10076"/>
+          <w:tab w:val="left" w:pos="10992"/>
+          <w:tab w:val="left" w:pos="11908"/>
+          <w:tab w:val="left" w:pos="12824"/>
+          <w:tab w:val="left" w:pos="13740"/>
+          <w:tab w:val="left" w:pos="14656"/>
+        </w:tabs>
+        <w:wordWrap w:val="0"/>
+        <w:spacing w:after="0" w:line="240" w:lineRule="auto"/>
+        <w:rPr>
+          <w:rFonts w:ascii="Lucida Console" w:eastAsia="Times New Roman" w:hAnsi="Lucida Console" w:cs="Courier New"/>
+          <w:color w:val="000000"/>
+          <w:sz w:val="20"/>
+          <w:szCs w:val="20"/>
+          <w:lang w:eastAsia="en-PH"/>
+        </w:rPr>
+      </w:pPr>
+      <w:r>
+        <w:rPr>
+          <w:rFonts w:ascii="Lucida Console" w:eastAsia="Times New Roman" w:hAnsi="Lucida Console" w:cs="Courier New"/>
+          <w:color w:val="000000"/>
+          <w:sz w:val="20"/>
+          <w:szCs w:val="20"/>
+          <w:bdr w:val="none" w:sz="0" w:space="0" w:color="auto" w:frame="1"/>
+          <w:lang w:eastAsia="en-PH"/>
+        </w:rPr>
+        <w:t>[1</w:t>
+      </w:r>
+      <w:proofErr w:type="gramStart"/>
+      <w:r>
+        <w:rPr>
+          <w:rFonts w:ascii="Lucida Console" w:eastAsia="Times New Roman" w:hAnsi="Lucida Console" w:cs="Courier New"/>
+          <w:color w:val="000000"/>
+          <w:sz w:val="20"/>
+          <w:szCs w:val="20"/>
+          <w:bdr w:val="none" w:sz="0" w:space="0" w:color="auto" w:frame="1"/>
+          <w:lang w:eastAsia="en-PH"/>
+        </w:rPr>
+        <w:t>]  3</w:t>
+      </w:r>
+      <w:proofErr w:type="gramEnd"/>
+      <w:r>
+        <w:rPr>
+          <w:rFonts w:ascii="Lucida Console" w:eastAsia="Times New Roman" w:hAnsi="Lucida Console" w:cs="Courier New"/>
+          <w:color w:val="000000"/>
+          <w:sz w:val="20"/>
+          <w:szCs w:val="20"/>
+          <w:bdr w:val="none" w:sz="0" w:space="0" w:color="auto" w:frame="1"/>
+          <w:lang w:eastAsia="en-PH"/>
+        </w:rPr>
+        <w:t xml:space="preserve"> 13 16  8  1  0  2</w:t>
+      </w:r>
+    </w:p>
+    <w:p/>
+    <w:p>
+      <w:pPr>
+        <w:shd w:val="clear" w:color="auto" w:fill="FFFFFF"/>
+        <w:tabs>
+          <w:tab w:val="left" w:pos="916"/>
+          <w:tab w:val="left" w:pos="1832"/>
+          <w:tab w:val="left" w:pos="2748"/>
+          <w:tab w:val="left" w:pos="3664"/>
+          <w:tab w:val="left" w:pos="4580"/>
+          <w:tab w:val="left" w:pos="5496"/>
+          <w:tab w:val="left" w:pos="6412"/>
+          <w:tab w:val="left" w:pos="7328"/>
+          <w:tab w:val="left" w:pos="8244"/>
+          <w:tab w:val="left" w:pos="9160"/>
+          <w:tab w:val="left" w:pos="10076"/>
+          <w:tab w:val="left" w:pos="10992"/>
+          <w:tab w:val="left" w:pos="11908"/>
+          <w:tab w:val="left" w:pos="12824"/>
+          <w:tab w:val="left" w:pos="13740"/>
+          <w:tab w:val="left" w:pos="14656"/>
+        </w:tabs>
+        <w:wordWrap w:val="0"/>
+        <w:spacing w:after="0" w:line="240" w:lineRule="auto"/>
+        <w:rPr>
+          <w:rFonts w:ascii="Lucida Console" w:eastAsia="Times New Roman" w:hAnsi="Lucida Console" w:cs="Courier New"/>
+          <w:color w:val="0000FF"/>
+          <w:sz w:val="20"/>
+          <w:szCs w:val="20"/>
+          <w:lang w:eastAsia="en-PH"/>
+        </w:rPr>
+      </w:pPr>
+      <w:r>
+        <w:rPr>
+          <w:rFonts w:ascii="Lucida Console" w:eastAsia="Times New Roman" w:hAnsi="Lucida Console" w:cs="Courier New"/>
+          <w:color w:val="0000FF"/>
+          <w:sz w:val="20"/>
+          <w:szCs w:val="20"/>
+          <w:lang w:eastAsia="en-PH"/>
+        </w:rPr>
+        <w:t>&gt; (</w:t>
+      </w:r>
+      <w:proofErr w:type="gramStart"/>
+      <w:r>
+        <w:rPr>
+          <w:rFonts w:ascii="Lucida Console" w:eastAsia="Times New Roman" w:hAnsi="Lucida Console" w:cs="Courier New"/>
+          <w:color w:val="0000FF"/>
+          <w:sz w:val="20"/>
+          <w:szCs w:val="20"/>
+          <w:lang w:eastAsia="en-PH"/>
+        </w:rPr>
+        <w:t>hist.Q</w:t>
+      </w:r>
+      <w:proofErr w:type="gramEnd"/>
+      <w:r>
+        <w:rPr>
+          <w:rFonts w:ascii="Lucida Console" w:eastAsia="Times New Roman" w:hAnsi="Lucida Console" w:cs="Courier New"/>
+          <w:color w:val="0000FF"/>
+          <w:sz w:val="20"/>
+          <w:szCs w:val="20"/>
+          <w:lang w:eastAsia="en-PH"/>
+        </w:rPr>
+        <w:t>2Yes$counts/99)*100</w:t>
+      </w:r>
+    </w:p>
+    <w:p>
+      <w:pPr>
+        <w:shd w:val="clear" w:color="auto" w:fill="FFFFFF"/>
+        <w:tabs>
+          <w:tab w:val="left" w:pos="916"/>
+          <w:tab w:val="left" w:pos="1832"/>
+          <w:tab w:val="left" w:pos="2748"/>
+          <w:tab w:val="left" w:pos="3664"/>
+          <w:tab w:val="left" w:pos="4580"/>
+          <w:tab w:val="left" w:pos="5496"/>
+          <w:tab w:val="left" w:pos="6412"/>
+          <w:tab w:val="left" w:pos="7328"/>
+          <w:tab w:val="left" w:pos="8244"/>
+          <w:tab w:val="left" w:pos="9160"/>
+          <w:tab w:val="left" w:pos="10076"/>
+          <w:tab w:val="left" w:pos="10992"/>
+          <w:tab w:val="left" w:pos="11908"/>
+          <w:tab w:val="left" w:pos="12824"/>
+          <w:tab w:val="left" w:pos="13740"/>
+          <w:tab w:val="left" w:pos="14656"/>
+        </w:tabs>
+        <w:wordWrap w:val="0"/>
+        <w:spacing w:after="0" w:line="240" w:lineRule="auto"/>
+        <w:rPr>
+          <w:rFonts w:ascii="Lucida Console" w:eastAsia="Times New Roman" w:hAnsi="Lucida Console" w:cs="Courier New"/>
+          <w:color w:val="000000"/>
+          <w:sz w:val="20"/>
+          <w:szCs w:val="20"/>
+          <w:bdr w:val="none" w:sz="0" w:space="0" w:color="auto" w:frame="1"/>
+          <w:lang w:eastAsia="en-PH"/>
+        </w:rPr>
+      </w:pPr>
+      <w:r>
+        <w:rPr>
+          <w:rFonts w:ascii="Lucida Console" w:eastAsia="Times New Roman" w:hAnsi="Lucida Console" w:cs="Courier New"/>
+          <w:color w:val="000000"/>
+          <w:sz w:val="20"/>
+          <w:szCs w:val="20"/>
+          <w:bdr w:val="none" w:sz="0" w:space="0" w:color="auto" w:frame="1"/>
+          <w:lang w:eastAsia="en-PH"/>
+        </w:rPr>
+        <w:t>[1</w:t>
+      </w:r>
+      <w:proofErr w:type="gramStart"/>
+      <w:r>
+        <w:rPr>
+          <w:rFonts w:ascii="Lucida Console" w:eastAsia="Times New Roman" w:hAnsi="Lucida Console" w:cs="Courier New"/>
+          <w:color w:val="000000"/>
+          <w:sz w:val="20"/>
+          <w:szCs w:val="20"/>
+          <w:bdr w:val="none" w:sz="0" w:space="0" w:color="auto" w:frame="1"/>
+          <w:lang w:eastAsia="en-PH"/>
+        </w:rPr>
+        <w:t>]  3.030303</w:t>
+      </w:r>
+      <w:proofErr w:type="gramEnd"/>
+      <w:r>
+        <w:rPr>
+          <w:rFonts w:ascii="Lucida Console" w:eastAsia="Times New Roman" w:hAnsi="Lucida Console" w:cs="Courier New"/>
+          <w:color w:val="000000"/>
+          <w:sz w:val="20"/>
+          <w:szCs w:val="20"/>
+          <w:bdr w:val="none" w:sz="0" w:space="0" w:color="auto" w:frame="1"/>
+          <w:lang w:eastAsia="en-PH"/>
+        </w:rPr>
+        <w:t xml:space="preserve"> 13.131313 16.161616  8.080808  1.010101  0.000000</w:t>
+      </w:r>
+    </w:p>
+    <w:p>
+      <w:pPr>
+        <w:shd w:val="clear" w:color="auto" w:fill="FFFFFF"/>
+        <w:tabs>
+          <w:tab w:val="left" w:pos="916"/>
+          <w:tab w:val="left" w:pos="1832"/>
+          <w:tab w:val="left" w:pos="2748"/>
+          <w:tab w:val="left" w:pos="3664"/>
+          <w:tab w:val="left" w:pos="4580"/>
+          <w:tab w:val="left" w:pos="5496"/>
+          <w:tab w:val="left" w:pos="6412"/>
+          <w:tab w:val="left" w:pos="7328"/>
+          <w:tab w:val="left" w:pos="8244"/>
+          <w:tab w:val="left" w:pos="9160"/>
+          <w:tab w:val="left" w:pos="10076"/>
+          <w:tab w:val="left" w:pos="10992"/>
+          <w:tab w:val="left" w:pos="11908"/>
+          <w:tab w:val="left" w:pos="12824"/>
+          <w:tab w:val="left" w:pos="13740"/>
+          <w:tab w:val="left" w:pos="14656"/>
+        </w:tabs>
+        <w:wordWrap w:val="0"/>
+        <w:spacing w:after="0" w:line="240" w:lineRule="auto"/>
+        <w:rPr>
+          <w:rFonts w:ascii="Lucida Console" w:eastAsia="Times New Roman" w:hAnsi="Lucida Console" w:cs="Courier New"/>
+          <w:color w:val="000000"/>
+          <w:sz w:val="20"/>
+          <w:szCs w:val="20"/>
+          <w:lang w:eastAsia="en-PH"/>
+        </w:rPr>
+      </w:pPr>
+      <w:r>
+        <w:rPr>
+          <w:rFonts w:ascii="Lucida Console" w:eastAsia="Times New Roman" w:hAnsi="Lucida Console" w:cs="Courier New"/>
+          <w:color w:val="000000"/>
+          <w:sz w:val="20"/>
+          <w:szCs w:val="20"/>
+          <w:bdr w:val="none" w:sz="0" w:space="0" w:color="auto" w:frame="1"/>
+          <w:lang w:eastAsia="en-PH"/>
+        </w:rPr>
+        <w:t>[7</w:t>
+      </w:r>
+      <w:proofErr w:type="gramStart"/>
+      <w:r>
+        <w:rPr>
+          <w:rFonts w:ascii="Lucida Console" w:eastAsia="Times New Roman" w:hAnsi="Lucida Console" w:cs="Courier New"/>
+          <w:color w:val="000000"/>
+          <w:sz w:val="20"/>
+          <w:szCs w:val="20"/>
+          <w:bdr w:val="none" w:sz="0" w:space="0" w:color="auto" w:frame="1"/>
+          <w:lang w:eastAsia="en-PH"/>
+        </w:rPr>
+        <w:t>]  2.020202</w:t>
+      </w:r>
+      <w:proofErr w:type="gramEnd"/>
+    </w:p>
+    <w:p/>
+    <w:p>
+      <w:pPr>
+        <w:shd w:val="clear" w:color="auto" w:fill="FFFFFF"/>
+        <w:tabs>
+          <w:tab w:val="left" w:pos="916"/>
+          <w:tab w:val="left" w:pos="1832"/>
+          <w:tab w:val="left" w:pos="2748"/>
+          <w:tab w:val="left" w:pos="3664"/>
+          <w:tab w:val="left" w:pos="4580"/>
+          <w:tab w:val="left" w:pos="5496"/>
+          <w:tab w:val="left" w:pos="6412"/>
+          <w:tab w:val="left" w:pos="7328"/>
+          <w:tab w:val="left" w:pos="8244"/>
+          <w:tab w:val="left" w:pos="9160"/>
+          <w:tab w:val="left" w:pos="10076"/>
+          <w:tab w:val="left" w:pos="10992"/>
+          <w:tab w:val="left" w:pos="11908"/>
+          <w:tab w:val="left" w:pos="12824"/>
+          <w:tab w:val="left" w:pos="13740"/>
+          <w:tab w:val="left" w:pos="14656"/>
+        </w:tabs>
+        <w:wordWrap w:val="0"/>
+        <w:spacing w:after="0" w:line="240" w:lineRule="auto"/>
+        <w:rPr>
+          <w:rFonts w:ascii="Lucida Console" w:eastAsia="Times New Roman" w:hAnsi="Lucida Console" w:cs="Courier New"/>
+          <w:color w:val="0000FF"/>
+          <w:sz w:val="20"/>
+          <w:szCs w:val="20"/>
+          <w:lang w:eastAsia="en-PH"/>
+        </w:rPr>
+      </w:pPr>
+      <w:r>
+        <w:rPr>
+          <w:rFonts w:ascii="Lucida Console" w:eastAsia="Times New Roman" w:hAnsi="Lucida Console" w:cs="Courier New"/>
+          <w:color w:val="0000FF"/>
+          <w:sz w:val="20"/>
+          <w:szCs w:val="20"/>
+          <w:lang w:eastAsia="en-PH"/>
+        </w:rPr>
+        <w:t xml:space="preserve">&gt; </w:t>
+      </w:r>
+      <w:proofErr w:type="spellStart"/>
+      <w:r>
+        <w:rPr>
+          <w:rFonts w:ascii="Lucida Console" w:eastAsia="Times New Roman" w:hAnsi="Lucida Console" w:cs="Courier New"/>
+          <w:color w:val="0000FF"/>
+          <w:sz w:val="20"/>
+          <w:szCs w:val="20"/>
+          <w:lang w:eastAsia="en-PH"/>
+        </w:rPr>
+        <w:t>sd</w:t>
+      </w:r>
+      <w:proofErr w:type="spellEnd"/>
+      <w:r>
+        <w:rPr>
+          <w:rFonts w:ascii="Lucida Console" w:eastAsia="Times New Roman" w:hAnsi="Lucida Console" w:cs="Courier New"/>
+          <w:color w:val="0000FF"/>
+          <w:sz w:val="20"/>
+          <w:szCs w:val="20"/>
+          <w:lang w:eastAsia="en-PH"/>
+        </w:rPr>
+        <w:t>(Q2Yes)</w:t>
+      </w:r>
+    </w:p>
+    <w:p>
+      <w:pPr>
+        <w:shd w:val="clear" w:color="auto" w:fill="FFFFFF"/>
+        <w:tabs>
+          <w:tab w:val="left" w:pos="916"/>
+          <w:tab w:val="left" w:pos="1832"/>
+          <w:tab w:val="left" w:pos="2748"/>
+          <w:tab w:val="left" w:pos="3664"/>
+          <w:tab w:val="left" w:pos="4580"/>
+          <w:tab w:val="left" w:pos="5496"/>
+          <w:tab w:val="left" w:pos="6412"/>
+          <w:tab w:val="left" w:pos="7328"/>
+          <w:tab w:val="left" w:pos="8244"/>
+          <w:tab w:val="left" w:pos="9160"/>
+          <w:tab w:val="left" w:pos="10076"/>
+          <w:tab w:val="left" w:pos="10992"/>
+          <w:tab w:val="left" w:pos="11908"/>
+          <w:tab w:val="left" w:pos="12824"/>
+          <w:tab w:val="left" w:pos="13740"/>
+          <w:tab w:val="left" w:pos="14656"/>
+        </w:tabs>
+        <w:wordWrap w:val="0"/>
+        <w:spacing w:after="0" w:line="240" w:lineRule="auto"/>
+        <w:rPr>
+          <w:rFonts w:ascii="Lucida Console" w:eastAsia="Times New Roman" w:hAnsi="Lucida Console" w:cs="Courier New"/>
+          <w:color w:val="000000"/>
+          <w:sz w:val="20"/>
+          <w:szCs w:val="20"/>
+          <w:lang w:eastAsia="en-PH"/>
+        </w:rPr>
+      </w:pPr>
+      <w:r>
+        <w:rPr>
+          <w:rFonts w:ascii="Lucida Console" w:eastAsia="Times New Roman" w:hAnsi="Lucida Console" w:cs="Courier New"/>
+          <w:color w:val="000000"/>
+          <w:sz w:val="20"/>
+          <w:szCs w:val="20"/>
+          <w:bdr w:val="none" w:sz="0" w:space="0" w:color="auto" w:frame="1"/>
+          <w:lang w:eastAsia="en-PH"/>
+        </w:rPr>
+        <w:t>[1] 0.327064</w:t>
+      </w:r>
+    </w:p>
+    <w:p/>
+    <w:p>
+      <w:pPr>
+        <w:shd w:val="clear" w:color="auto" w:fill="FFFFFF"/>
+        <w:tabs>
+          <w:tab w:val="left" w:pos="916"/>
+          <w:tab w:val="left" w:pos="1832"/>
+          <w:tab w:val="left" w:pos="2748"/>
+          <w:tab w:val="left" w:pos="3664"/>
+          <w:tab w:val="left" w:pos="4580"/>
+          <w:tab w:val="left" w:pos="5496"/>
+          <w:tab w:val="left" w:pos="6412"/>
+          <w:tab w:val="left" w:pos="7328"/>
+          <w:tab w:val="left" w:pos="8244"/>
+          <w:tab w:val="left" w:pos="9160"/>
+          <w:tab w:val="left" w:pos="10076"/>
+          <w:tab w:val="left" w:pos="10992"/>
+          <w:tab w:val="left" w:pos="11908"/>
+          <w:tab w:val="left" w:pos="12824"/>
+          <w:tab w:val="left" w:pos="13740"/>
+          <w:tab w:val="left" w:pos="14656"/>
+        </w:tabs>
+        <w:wordWrap w:val="0"/>
+        <w:spacing w:after="0" w:line="240" w:lineRule="auto"/>
+        <w:rPr>
+          <w:rFonts w:ascii="Lucida Console" w:eastAsia="Times New Roman" w:hAnsi="Lucida Console" w:cs="Courier New"/>
+          <w:color w:val="0000FF"/>
+          <w:sz w:val="20"/>
+          <w:szCs w:val="20"/>
+          <w:lang w:eastAsia="en-PH"/>
+        </w:rPr>
+      </w:pPr>
+      <w:r>
+        <w:rPr>
+          <w:rFonts w:ascii="Lucida Console" w:eastAsia="Times New Roman" w:hAnsi="Lucida Console" w:cs="Courier New"/>
+          <w:color w:val="0000FF"/>
+          <w:sz w:val="20"/>
+          <w:szCs w:val="20"/>
+          <w:lang w:eastAsia="en-PH"/>
+        </w:rPr>
+        <w:t>&gt; SQ2No</w:t>
+      </w:r>
+    </w:p>
+    <w:p>
+      <w:pPr>
+        <w:shd w:val="clear" w:color="auto" w:fill="FFFFFF"/>
+        <w:tabs>
+          <w:tab w:val="left" w:pos="916"/>
+          <w:tab w:val="left" w:pos="1832"/>
+          <w:tab w:val="left" w:pos="2748"/>
+          <w:tab w:val="left" w:pos="3664"/>
+          <w:tab w:val="left" w:pos="4580"/>
+          <w:tab w:val="left" w:pos="5496"/>
+          <w:tab w:val="left" w:pos="6412"/>
+          <w:tab w:val="left" w:pos="7328"/>
+          <w:tab w:val="left" w:pos="8244"/>
+          <w:tab w:val="left" w:pos="9160"/>
+          <w:tab w:val="left" w:pos="10076"/>
+          <w:tab w:val="left" w:pos="10992"/>
+          <w:tab w:val="left" w:pos="11908"/>
+          <w:tab w:val="left" w:pos="12824"/>
+          <w:tab w:val="left" w:pos="13740"/>
+          <w:tab w:val="left" w:pos="14656"/>
+        </w:tabs>
+        <w:wordWrap w:val="0"/>
+        <w:spacing w:after="0" w:line="240" w:lineRule="auto"/>
+        <w:rPr>
+          <w:rFonts w:ascii="Lucida Console" w:eastAsia="Times New Roman" w:hAnsi="Lucida Console" w:cs="Courier New"/>
+          <w:color w:val="000000"/>
+          <w:sz w:val="20"/>
+          <w:szCs w:val="20"/>
+          <w:bdr w:val="none" w:sz="0" w:space="0" w:color="auto" w:frame="1"/>
+          <w:lang w:eastAsia="en-PH"/>
+        </w:rPr>
+      </w:pPr>
+      <w:r>
+        <w:rPr>
+          <w:rFonts w:ascii="Lucida Console" w:eastAsia="Times New Roman" w:hAnsi="Lucida Console" w:cs="Courier New"/>
+          <w:color w:val="000000"/>
+          <w:sz w:val="20"/>
+          <w:szCs w:val="20"/>
+          <w:bdr w:val="none" w:sz="0" w:space="0" w:color="auto" w:frame="1"/>
+          <w:lang w:eastAsia="en-PH"/>
+        </w:rPr>
+        <w:t xml:space="preserve">   Min. 1st Qu.  Median    Mean 3rd Qu.    Max. </w:t>
+      </w:r>
+    </w:p>
+    <w:p>
+      <w:pPr>
+        <w:shd w:val="clear" w:color="auto" w:fill="FFFFFF"/>
+        <w:tabs>
+          <w:tab w:val="left" w:pos="916"/>
+          <w:tab w:val="left" w:pos="1832"/>
+          <w:tab w:val="left" w:pos="2748"/>
+          <w:tab w:val="left" w:pos="3664"/>
+          <w:tab w:val="left" w:pos="4580"/>
+          <w:tab w:val="left" w:pos="5496"/>
+          <w:tab w:val="left" w:pos="6412"/>
+          <w:tab w:val="left" w:pos="7328"/>
+          <w:tab w:val="left" w:pos="8244"/>
+          <w:tab w:val="left" w:pos="9160"/>
+          <w:tab w:val="left" w:pos="10076"/>
+          <w:tab w:val="left" w:pos="10992"/>
+          <w:tab w:val="left" w:pos="11908"/>
+          <w:tab w:val="left" w:pos="12824"/>
+          <w:tab w:val="left" w:pos="13740"/>
+          <w:tab w:val="left" w:pos="14656"/>
+        </w:tabs>
+        <w:wordWrap w:val="0"/>
+        <w:spacing w:after="0" w:line="240" w:lineRule="auto"/>
+        <w:rPr>
+          <w:rFonts w:ascii="Lucida Console" w:eastAsia="Times New Roman" w:hAnsi="Lucida Console" w:cs="Courier New"/>
+          <w:color w:val="000000"/>
+          <w:sz w:val="20"/>
+          <w:szCs w:val="20"/>
+          <w:lang w:eastAsia="en-PH"/>
+        </w:rPr>
+      </w:pPr>
+      <w:r>
+        <w:rPr>
+          <w:rFonts w:ascii="Lucida Console" w:eastAsia="Times New Roman" w:hAnsi="Lucida Console" w:cs="Courier New"/>
+          <w:color w:val="000000"/>
+          <w:sz w:val="20"/>
+          <w:szCs w:val="20"/>
+          <w:bdr w:val="none" w:sz="0" w:space="0" w:color="auto" w:frame="1"/>
+          <w:lang w:eastAsia="en-PH"/>
+        </w:rPr>
+        <w:t xml:space="preserve">  1.300   1.681   1.926   1.933   2.135   3.200</w:t>
+      </w:r>
+    </w:p>
+    <w:p/>
+    <w:p>
+      <w:pPr>
+        <w:shd w:val="clear" w:color="auto" w:fill="FFFFFF"/>
+        <w:tabs>
+          <w:tab w:val="left" w:pos="916"/>
+          <w:tab w:val="left" w:pos="1832"/>
+          <w:tab w:val="left" w:pos="2748"/>
+          <w:tab w:val="left" w:pos="3664"/>
+          <w:tab w:val="left" w:pos="4580"/>
+          <w:tab w:val="left" w:pos="5496"/>
+          <w:tab w:val="left" w:pos="6412"/>
+          <w:tab w:val="left" w:pos="7328"/>
+          <w:tab w:val="left" w:pos="8244"/>
+          <w:tab w:val="left" w:pos="9160"/>
+          <w:tab w:val="left" w:pos="10076"/>
+          <w:tab w:val="left" w:pos="10992"/>
+          <w:tab w:val="left" w:pos="11908"/>
+          <w:tab w:val="left" w:pos="12824"/>
+          <w:tab w:val="left" w:pos="13740"/>
+          <w:tab w:val="left" w:pos="14656"/>
+        </w:tabs>
+        <w:wordWrap w:val="0"/>
+        <w:spacing w:after="0" w:line="240" w:lineRule="auto"/>
+        <w:rPr>
+          <w:rFonts w:ascii="Lucida Console" w:eastAsia="Times New Roman" w:hAnsi="Lucida Console" w:cs="Courier New"/>
+          <w:color w:val="0000FF"/>
+          <w:sz w:val="20"/>
+          <w:szCs w:val="20"/>
+          <w:lang w:eastAsia="en-PH"/>
+        </w:rPr>
+      </w:pPr>
+      <w:r>
+        <w:rPr>
+          <w:rFonts w:ascii="Lucida Console" w:eastAsia="Times New Roman" w:hAnsi="Lucida Console" w:cs="Courier New"/>
+          <w:color w:val="0000FF"/>
+          <w:sz w:val="20"/>
+          <w:szCs w:val="20"/>
+          <w:lang w:eastAsia="en-PH"/>
+        </w:rPr>
+        <w:t xml:space="preserve">&gt; </w:t>
+      </w:r>
+      <w:proofErr w:type="gramStart"/>
+      <w:r>
+        <w:rPr>
+          <w:rFonts w:ascii="Lucida Console" w:eastAsia="Times New Roman" w:hAnsi="Lucida Console" w:cs="Courier New"/>
+          <w:color w:val="0000FF"/>
+          <w:sz w:val="20"/>
+          <w:szCs w:val="20"/>
+          <w:lang w:eastAsia="en-PH"/>
+        </w:rPr>
+        <w:t>hist.Q</w:t>
+      </w:r>
+      <w:proofErr w:type="gramEnd"/>
+      <w:r>
+        <w:rPr>
+          <w:rFonts w:ascii="Lucida Console" w:eastAsia="Times New Roman" w:hAnsi="Lucida Console" w:cs="Courier New"/>
+          <w:color w:val="0000FF"/>
+          <w:sz w:val="20"/>
+          <w:szCs w:val="20"/>
+          <w:lang w:eastAsia="en-PH"/>
+        </w:rPr>
+        <w:t>2No</w:t>
+      </w:r>
+    </w:p>
+    <w:p>
+      <w:pPr>
+        <w:shd w:val="clear" w:color="auto" w:fill="FFFFFF"/>
+        <w:tabs>
+          <w:tab w:val="left" w:pos="916"/>
+          <w:tab w:val="left" w:pos="1832"/>
+          <w:tab w:val="left" w:pos="2748"/>
+          <w:tab w:val="left" w:pos="3664"/>
+          <w:tab w:val="left" w:pos="4580"/>
+          <w:tab w:val="left" w:pos="5496"/>
+          <w:tab w:val="left" w:pos="6412"/>
+          <w:tab w:val="left" w:pos="7328"/>
+          <w:tab w:val="left" w:pos="8244"/>
+          <w:tab w:val="left" w:pos="9160"/>
+          <w:tab w:val="left" w:pos="10076"/>
+          <w:tab w:val="left" w:pos="10992"/>
+          <w:tab w:val="left" w:pos="11908"/>
+          <w:tab w:val="left" w:pos="12824"/>
+          <w:tab w:val="left" w:pos="13740"/>
+          <w:tab w:val="left" w:pos="14656"/>
+        </w:tabs>
+        <w:wordWrap w:val="0"/>
+        <w:spacing w:after="0" w:line="240" w:lineRule="auto"/>
+        <w:rPr>
+          <w:rFonts w:ascii="Lucida Console" w:eastAsia="Times New Roman" w:hAnsi="Lucida Console" w:cs="Courier New"/>
+          <w:color w:val="000000"/>
+          <w:sz w:val="20"/>
+          <w:szCs w:val="20"/>
+          <w:bdr w:val="none" w:sz="0" w:space="0" w:color="auto" w:frame="1"/>
+          <w:lang w:eastAsia="en-PH"/>
+        </w:rPr>
+      </w:pPr>
+      <w:r>
+        <w:rPr>
+          <w:rFonts w:ascii="Lucida Console" w:eastAsia="Times New Roman" w:hAnsi="Lucida Console" w:cs="Courier New"/>
+          <w:color w:val="000000"/>
+          <w:sz w:val="20"/>
+          <w:szCs w:val="20"/>
+          <w:bdr w:val="none" w:sz="0" w:space="0" w:color="auto" w:frame="1"/>
+          <w:lang w:eastAsia="en-PH"/>
+        </w:rPr>
+        <w:t>$breaks</w:t>
+      </w:r>
+    </w:p>
+    <w:p>
+      <w:pPr>
+        <w:shd w:val="clear" w:color="auto" w:fill="FFFFFF"/>
+        <w:tabs>
+          <w:tab w:val="left" w:pos="916"/>
+          <w:tab w:val="left" w:pos="1832"/>
+          <w:tab w:val="left" w:pos="2748"/>
+          <w:tab w:val="left" w:pos="3664"/>
+          <w:tab w:val="left" w:pos="4580"/>
+          <w:tab w:val="left" w:pos="5496"/>
+          <w:tab w:val="left" w:pos="6412"/>
+          <w:tab w:val="left" w:pos="7328"/>
+          <w:tab w:val="left" w:pos="8244"/>
+          <w:tab w:val="left" w:pos="9160"/>
+          <w:tab w:val="left" w:pos="10076"/>
+          <w:tab w:val="left" w:pos="10992"/>
+          <w:tab w:val="left" w:pos="11908"/>
+          <w:tab w:val="left" w:pos="12824"/>
+          <w:tab w:val="left" w:pos="13740"/>
+          <w:tab w:val="left" w:pos="14656"/>
+        </w:tabs>
+        <w:wordWrap w:val="0"/>
+        <w:spacing w:after="0" w:line="240" w:lineRule="auto"/>
+        <w:rPr>
+          <w:rFonts w:ascii="Lucida Console" w:eastAsia="Times New Roman" w:hAnsi="Lucida Console" w:cs="Courier New"/>
+          <w:color w:val="000000"/>
+          <w:sz w:val="20"/>
+          <w:szCs w:val="20"/>
+          <w:bdr w:val="none" w:sz="0" w:space="0" w:color="auto" w:frame="1"/>
+          <w:lang w:eastAsia="en-PH"/>
+        </w:rPr>
+      </w:pPr>
+      <w:r>
+        <w:rPr>
+          <w:rFonts w:ascii="Lucida Console" w:eastAsia="Times New Roman" w:hAnsi="Lucida Console" w:cs="Courier New"/>
+          <w:color w:val="000000"/>
+          <w:sz w:val="20"/>
+          <w:szCs w:val="20"/>
+          <w:bdr w:val="none" w:sz="0" w:space="0" w:color="auto" w:frame="1"/>
+          <w:lang w:eastAsia="en-PH"/>
+        </w:rPr>
+        <w:t>[1] 1.25 1.50 1.75 2.00 2.25 2.50 2.75 3.00 3.25</w:t>
+      </w:r>
+    </w:p>
+    <w:p>
+      <w:pPr>
+        <w:shd w:val="clear" w:color="auto" w:fill="FFFFFF"/>
+        <w:tabs>
+          <w:tab w:val="left" w:pos="916"/>
+          <w:tab w:val="left" w:pos="1832"/>
+          <w:tab w:val="left" w:pos="2748"/>
+          <w:tab w:val="left" w:pos="3664"/>
+          <w:tab w:val="left" w:pos="4580"/>
+          <w:tab w:val="left" w:pos="5496"/>
+          <w:tab w:val="left" w:pos="6412"/>
+          <w:tab w:val="left" w:pos="7328"/>
+          <w:tab w:val="left" w:pos="8244"/>
+          <w:tab w:val="left" w:pos="9160"/>
+          <w:tab w:val="left" w:pos="10076"/>
+          <w:tab w:val="left" w:pos="10992"/>
+          <w:tab w:val="left" w:pos="11908"/>
+          <w:tab w:val="left" w:pos="12824"/>
+          <w:tab w:val="left" w:pos="13740"/>
+          <w:tab w:val="left" w:pos="14656"/>
+        </w:tabs>
+        <w:wordWrap w:val="0"/>
+        <w:spacing w:after="0" w:line="240" w:lineRule="auto"/>
+        <w:rPr>
+          <w:rFonts w:ascii="Lucida Console" w:eastAsia="Times New Roman" w:hAnsi="Lucida Console" w:cs="Courier New"/>
+          <w:color w:val="000000"/>
+          <w:sz w:val="20"/>
+          <w:szCs w:val="20"/>
+          <w:bdr w:val="none" w:sz="0" w:space="0" w:color="auto" w:frame="1"/>
+          <w:lang w:eastAsia="en-PH"/>
+        </w:rPr>
+      </w:pPr>
+    </w:p>
+    <w:p>
+      <w:pPr>
+        <w:shd w:val="clear" w:color="auto" w:fill="FFFFFF"/>
+        <w:tabs>
+          <w:tab w:val="left" w:pos="916"/>
+          <w:tab w:val="left" w:pos="1832"/>
+          <w:tab w:val="left" w:pos="2748"/>
+          <w:tab w:val="left" w:pos="3664"/>
+          <w:tab w:val="left" w:pos="4580"/>
+          <w:tab w:val="left" w:pos="5496"/>
+          <w:tab w:val="left" w:pos="6412"/>
+          <w:tab w:val="left" w:pos="7328"/>
+          <w:tab w:val="left" w:pos="8244"/>
+          <w:tab w:val="left" w:pos="9160"/>
+          <w:tab w:val="left" w:pos="10076"/>
+          <w:tab w:val="left" w:pos="10992"/>
+          <w:tab w:val="left" w:pos="11908"/>
+          <w:tab w:val="left" w:pos="12824"/>
+          <w:tab w:val="left" w:pos="13740"/>
+          <w:tab w:val="left" w:pos="14656"/>
+        </w:tabs>
+        <w:wordWrap w:val="0"/>
+        <w:spacing w:after="0" w:line="240" w:lineRule="auto"/>
+        <w:rPr>
+          <w:rFonts w:ascii="Lucida Console" w:eastAsia="Times New Roman" w:hAnsi="Lucida Console" w:cs="Courier New"/>
+          <w:color w:val="000000"/>
+          <w:sz w:val="20"/>
+          <w:szCs w:val="20"/>
+          <w:bdr w:val="none" w:sz="0" w:space="0" w:color="auto" w:frame="1"/>
+          <w:lang w:eastAsia="en-PH"/>
+        </w:rPr>
+      </w:pPr>
+      <w:r>
+        <w:rPr>
+          <w:rFonts w:ascii="Lucida Console" w:eastAsia="Times New Roman" w:hAnsi="Lucida Console" w:cs="Courier New"/>
+          <w:color w:val="000000"/>
+          <w:sz w:val="20"/>
+          <w:szCs w:val="20"/>
+          <w:bdr w:val="none" w:sz="0" w:space="0" w:color="auto" w:frame="1"/>
+          <w:lang w:eastAsia="en-PH"/>
+        </w:rPr>
+        <w:t>$counts</w:t>
+      </w:r>
+    </w:p>
+    <w:p>
+      <w:pPr>
+        <w:shd w:val="clear" w:color="auto" w:fill="FFFFFF"/>
+        <w:tabs>
+          <w:tab w:val="left" w:pos="916"/>
+          <w:tab w:val="left" w:pos="1832"/>
+          <w:tab w:val="left" w:pos="2748"/>
+          <w:tab w:val="left" w:pos="3664"/>
+          <w:tab w:val="left" w:pos="4580"/>
+          <w:tab w:val="left" w:pos="5496"/>
+          <w:tab w:val="left" w:pos="6412"/>
+          <w:tab w:val="left" w:pos="7328"/>
+          <w:tab w:val="left" w:pos="8244"/>
+          <w:tab w:val="left" w:pos="9160"/>
+          <w:tab w:val="left" w:pos="10076"/>
+          <w:tab w:val="left" w:pos="10992"/>
+          <w:tab w:val="left" w:pos="11908"/>
+          <w:tab w:val="left" w:pos="12824"/>
+          <w:tab w:val="left" w:pos="13740"/>
+          <w:tab w:val="left" w:pos="14656"/>
+        </w:tabs>
+        <w:wordWrap w:val="0"/>
+        <w:spacing w:after="0" w:line="240" w:lineRule="auto"/>
+        <w:rPr>
+          <w:rFonts w:ascii="Lucida Console" w:eastAsia="Times New Roman" w:hAnsi="Lucida Console" w:cs="Courier New"/>
+          <w:color w:val="000000"/>
+          <w:sz w:val="20"/>
+          <w:szCs w:val="20"/>
+          <w:lang w:eastAsia="en-PH"/>
+        </w:rPr>
+      </w:pPr>
+      <w:r>
+        <w:rPr>
+          <w:rFonts w:ascii="Lucida Console" w:eastAsia="Times New Roman" w:hAnsi="Lucida Console" w:cs="Courier New"/>
+          <w:color w:val="000000"/>
+          <w:sz w:val="20"/>
+          <w:szCs w:val="20"/>
+          <w:bdr w:val="none" w:sz="0" w:space="0" w:color="auto" w:frame="1"/>
+          <w:lang w:eastAsia="en-PH"/>
+        </w:rPr>
+        <w:t>[1</w:t>
+      </w:r>
+      <w:proofErr w:type="gramStart"/>
+      <w:r>
+        <w:rPr>
+          <w:rFonts w:ascii="Lucida Console" w:eastAsia="Times New Roman" w:hAnsi="Lucida Console" w:cs="Courier New"/>
+          <w:color w:val="000000"/>
+          <w:sz w:val="20"/>
+          <w:szCs w:val="20"/>
+          <w:bdr w:val="none" w:sz="0" w:space="0" w:color="auto" w:frame="1"/>
+          <w:lang w:eastAsia="en-PH"/>
+        </w:rPr>
+        <w:t>]  6</w:t>
+      </w:r>
+      <w:proofErr w:type="gramEnd"/>
+      <w:r>
+        <w:rPr>
+          <w:rFonts w:ascii="Lucida Console" w:eastAsia="Times New Roman" w:hAnsi="Lucida Console" w:cs="Courier New"/>
+          <w:color w:val="000000"/>
+          <w:sz w:val="20"/>
+          <w:szCs w:val="20"/>
+          <w:bdr w:val="none" w:sz="0" w:space="0" w:color="auto" w:frame="1"/>
+          <w:lang w:eastAsia="en-PH"/>
+        </w:rPr>
+        <w:t xml:space="preserve"> 13 13 15  7  1  0  1</w:t>
+      </w:r>
+    </w:p>
+    <w:p/>
+    <w:p>
+      <w:pPr>
+        <w:shd w:val="clear" w:color="auto" w:fill="FFFFFF"/>
+        <w:tabs>
+          <w:tab w:val="left" w:pos="916"/>
+          <w:tab w:val="left" w:pos="1832"/>
+          <w:tab w:val="left" w:pos="2748"/>
+          <w:tab w:val="left" w:pos="3664"/>
+          <w:tab w:val="left" w:pos="4580"/>
+          <w:tab w:val="left" w:pos="5496"/>
+          <w:tab w:val="left" w:pos="6412"/>
+          <w:tab w:val="left" w:pos="7328"/>
+          <w:tab w:val="left" w:pos="8244"/>
+          <w:tab w:val="left" w:pos="9160"/>
+          <w:tab w:val="left" w:pos="10076"/>
+          <w:tab w:val="left" w:pos="10992"/>
+          <w:tab w:val="left" w:pos="11908"/>
+          <w:tab w:val="left" w:pos="12824"/>
+          <w:tab w:val="left" w:pos="13740"/>
+          <w:tab w:val="left" w:pos="14656"/>
+        </w:tabs>
+        <w:wordWrap w:val="0"/>
+        <w:spacing w:after="0" w:line="240" w:lineRule="auto"/>
+        <w:rPr>
+          <w:rFonts w:ascii="Lucida Console" w:eastAsia="Times New Roman" w:hAnsi="Lucida Console" w:cs="Courier New"/>
+          <w:color w:val="0000FF"/>
+          <w:sz w:val="20"/>
+          <w:szCs w:val="20"/>
+          <w:lang w:eastAsia="en-PH"/>
+        </w:rPr>
+      </w:pPr>
+      <w:r>
+        <w:rPr>
+          <w:rFonts w:ascii="Lucida Console" w:eastAsia="Times New Roman" w:hAnsi="Lucida Console" w:cs="Courier New"/>
+          <w:color w:val="0000FF"/>
+          <w:sz w:val="20"/>
+          <w:szCs w:val="20"/>
+          <w:lang w:eastAsia="en-PH"/>
+        </w:rPr>
+        <w:t>&gt; (</w:t>
+      </w:r>
+      <w:proofErr w:type="gramStart"/>
+      <w:r>
+        <w:rPr>
+          <w:rFonts w:ascii="Lucida Console" w:eastAsia="Times New Roman" w:hAnsi="Lucida Console" w:cs="Courier New"/>
+          <w:color w:val="0000FF"/>
+          <w:sz w:val="20"/>
+          <w:szCs w:val="20"/>
+          <w:lang w:eastAsia="en-PH"/>
+        </w:rPr>
+        <w:t>hist.Q</w:t>
+      </w:r>
+      <w:proofErr w:type="gramEnd"/>
+      <w:r>
+        <w:rPr>
+          <w:rFonts w:ascii="Lucida Console" w:eastAsia="Times New Roman" w:hAnsi="Lucida Console" w:cs="Courier New"/>
+          <w:color w:val="0000FF"/>
+          <w:sz w:val="20"/>
+          <w:szCs w:val="20"/>
+          <w:lang w:eastAsia="en-PH"/>
+        </w:rPr>
+        <w:t>2No$counts/99)*100</w:t>
+      </w:r>
+    </w:p>
+    <w:p>
+      <w:pPr>
+        <w:shd w:val="clear" w:color="auto" w:fill="FFFFFF"/>
+        <w:tabs>
+          <w:tab w:val="left" w:pos="916"/>
+          <w:tab w:val="left" w:pos="1832"/>
+          <w:tab w:val="left" w:pos="2748"/>
+          <w:tab w:val="left" w:pos="3664"/>
+          <w:tab w:val="left" w:pos="4580"/>
+          <w:tab w:val="left" w:pos="5496"/>
+          <w:tab w:val="left" w:pos="6412"/>
+          <w:tab w:val="left" w:pos="7328"/>
+          <w:tab w:val="left" w:pos="8244"/>
+          <w:tab w:val="left" w:pos="9160"/>
+          <w:tab w:val="left" w:pos="10076"/>
+          <w:tab w:val="left" w:pos="10992"/>
+          <w:tab w:val="left" w:pos="11908"/>
+          <w:tab w:val="left" w:pos="12824"/>
+          <w:tab w:val="left" w:pos="13740"/>
+          <w:tab w:val="left" w:pos="14656"/>
+        </w:tabs>
+        <w:wordWrap w:val="0"/>
+        <w:spacing w:after="0" w:line="240" w:lineRule="auto"/>
+        <w:rPr>
+          <w:rFonts w:ascii="Lucida Console" w:eastAsia="Times New Roman" w:hAnsi="Lucida Console" w:cs="Courier New"/>
+          <w:color w:val="000000"/>
+          <w:sz w:val="20"/>
+          <w:szCs w:val="20"/>
+          <w:bdr w:val="none" w:sz="0" w:space="0" w:color="auto" w:frame="1"/>
+          <w:lang w:eastAsia="en-PH"/>
+        </w:rPr>
+      </w:pPr>
+      <w:r>
+        <w:rPr>
+          <w:rFonts w:ascii="Lucida Console" w:eastAsia="Times New Roman" w:hAnsi="Lucida Console" w:cs="Courier New"/>
+          <w:color w:val="000000"/>
+          <w:sz w:val="20"/>
+          <w:szCs w:val="20"/>
+          <w:bdr w:val="none" w:sz="0" w:space="0" w:color="auto" w:frame="1"/>
+          <w:lang w:eastAsia="en-PH"/>
+        </w:rPr>
+        <w:t>[1</w:t>
+      </w:r>
+      <w:proofErr w:type="gramStart"/>
+      <w:r>
+        <w:rPr>
+          <w:rFonts w:ascii="Lucida Console" w:eastAsia="Times New Roman" w:hAnsi="Lucida Console" w:cs="Courier New"/>
+          <w:color w:val="000000"/>
+          <w:sz w:val="20"/>
+          <w:szCs w:val="20"/>
+          <w:bdr w:val="none" w:sz="0" w:space="0" w:color="auto" w:frame="1"/>
+          <w:lang w:eastAsia="en-PH"/>
+        </w:rPr>
+        <w:t>]  6.060606</w:t>
+      </w:r>
+      <w:proofErr w:type="gramEnd"/>
+      <w:r>
+        <w:rPr>
+          <w:rFonts w:ascii="Lucida Console" w:eastAsia="Times New Roman" w:hAnsi="Lucida Console" w:cs="Courier New"/>
+          <w:color w:val="000000"/>
+          <w:sz w:val="20"/>
+          <w:szCs w:val="20"/>
+          <w:bdr w:val="none" w:sz="0" w:space="0" w:color="auto" w:frame="1"/>
+          <w:lang w:eastAsia="en-PH"/>
+        </w:rPr>
+        <w:t xml:space="preserve"> 13.131313 13.131313 15.151515  7.070707  1.010101</w:t>
+      </w:r>
+    </w:p>
+    <w:p>
+      <w:pPr>
+        <w:shd w:val="clear" w:color="auto" w:fill="FFFFFF"/>
+        <w:tabs>
+          <w:tab w:val="left" w:pos="916"/>
+          <w:tab w:val="left" w:pos="1832"/>
+          <w:tab w:val="left" w:pos="2748"/>
+          <w:tab w:val="left" w:pos="3664"/>
+          <w:tab w:val="left" w:pos="4580"/>
+          <w:tab w:val="left" w:pos="5496"/>
+          <w:tab w:val="left" w:pos="6412"/>
+          <w:tab w:val="left" w:pos="7328"/>
+          <w:tab w:val="left" w:pos="8244"/>
+          <w:tab w:val="left" w:pos="9160"/>
+          <w:tab w:val="left" w:pos="10076"/>
+          <w:tab w:val="left" w:pos="10992"/>
+          <w:tab w:val="left" w:pos="11908"/>
+          <w:tab w:val="left" w:pos="12824"/>
+          <w:tab w:val="left" w:pos="13740"/>
+          <w:tab w:val="left" w:pos="14656"/>
+        </w:tabs>
+        <w:wordWrap w:val="0"/>
+        <w:spacing w:after="0" w:line="240" w:lineRule="auto"/>
+        <w:rPr>
+          <w:rFonts w:ascii="Lucida Console" w:eastAsia="Times New Roman" w:hAnsi="Lucida Console" w:cs="Courier New"/>
+          <w:color w:val="000000"/>
+          <w:sz w:val="20"/>
+          <w:szCs w:val="20"/>
+          <w:lang w:eastAsia="en-PH"/>
+        </w:rPr>
+      </w:pPr>
+      <w:r>
+        <w:rPr>
+          <w:rFonts w:ascii="Lucida Console" w:eastAsia="Times New Roman" w:hAnsi="Lucida Console" w:cs="Courier New"/>
+          <w:color w:val="000000"/>
+          <w:sz w:val="20"/>
+          <w:szCs w:val="20"/>
+          <w:bdr w:val="none" w:sz="0" w:space="0" w:color="auto" w:frame="1"/>
+          <w:lang w:eastAsia="en-PH"/>
+        </w:rPr>
+        <w:t>[7</w:t>
+      </w:r>
+      <w:proofErr w:type="gramStart"/>
+      <w:r>
+        <w:rPr>
+          <w:rFonts w:ascii="Lucida Console" w:eastAsia="Times New Roman" w:hAnsi="Lucida Console" w:cs="Courier New"/>
+          <w:color w:val="000000"/>
+          <w:sz w:val="20"/>
+          <w:szCs w:val="20"/>
+          <w:bdr w:val="none" w:sz="0" w:space="0" w:color="auto" w:frame="1"/>
+          <w:lang w:eastAsia="en-PH"/>
+        </w:rPr>
+        <w:t>]  0.000000</w:t>
+      </w:r>
+      <w:proofErr w:type="gramEnd"/>
+      <w:r>
+        <w:rPr>
+          <w:rFonts w:ascii="Lucida Console" w:eastAsia="Times New Roman" w:hAnsi="Lucida Console" w:cs="Courier New"/>
+          <w:color w:val="000000"/>
+          <w:sz w:val="20"/>
+          <w:szCs w:val="20"/>
+          <w:bdr w:val="none" w:sz="0" w:space="0" w:color="auto" w:frame="1"/>
+          <w:lang w:eastAsia="en-PH"/>
+        </w:rPr>
+        <w:t xml:space="preserve">  1.010101</w:t>
+      </w:r>
+    </w:p>
+    <w:p/>
+    <w:p>
+      <w:pPr>
+        <w:shd w:val="clear" w:color="auto" w:fill="FFFFFF"/>
+        <w:tabs>
+          <w:tab w:val="left" w:pos="916"/>
+          <w:tab w:val="left" w:pos="1832"/>
+          <w:tab w:val="left" w:pos="2748"/>
+          <w:tab w:val="left" w:pos="3664"/>
+          <w:tab w:val="left" w:pos="4580"/>
+          <w:tab w:val="left" w:pos="5496"/>
+          <w:tab w:val="left" w:pos="6412"/>
+          <w:tab w:val="left" w:pos="7328"/>
+          <w:tab w:val="left" w:pos="8244"/>
+          <w:tab w:val="left" w:pos="9160"/>
+          <w:tab w:val="left" w:pos="10076"/>
+          <w:tab w:val="left" w:pos="10992"/>
+          <w:tab w:val="left" w:pos="11908"/>
+          <w:tab w:val="left" w:pos="12824"/>
+          <w:tab w:val="left" w:pos="13740"/>
+          <w:tab w:val="left" w:pos="14656"/>
+        </w:tabs>
+        <w:wordWrap w:val="0"/>
+        <w:spacing w:after="0" w:line="240" w:lineRule="auto"/>
+        <w:rPr>
+          <w:rFonts w:ascii="Lucida Console" w:eastAsia="Times New Roman" w:hAnsi="Lucida Console" w:cs="Courier New"/>
+          <w:color w:val="0000FF"/>
+          <w:sz w:val="20"/>
+          <w:szCs w:val="20"/>
+          <w:lang w:eastAsia="en-PH"/>
+        </w:rPr>
+      </w:pPr>
+      <w:r>
+        <w:rPr>
+          <w:rFonts w:ascii="Lucida Console" w:eastAsia="Times New Roman" w:hAnsi="Lucida Console" w:cs="Courier New"/>
+          <w:color w:val="0000FF"/>
+          <w:sz w:val="20"/>
+          <w:szCs w:val="20"/>
+          <w:lang w:eastAsia="en-PH"/>
+        </w:rPr>
+        <w:t xml:space="preserve">&gt; </w:t>
+      </w:r>
+      <w:proofErr w:type="spellStart"/>
+      <w:r>
+        <w:rPr>
+          <w:rFonts w:ascii="Lucida Console" w:eastAsia="Times New Roman" w:hAnsi="Lucida Console" w:cs="Courier New"/>
+          <w:color w:val="0000FF"/>
+          <w:sz w:val="20"/>
+          <w:szCs w:val="20"/>
+          <w:lang w:eastAsia="en-PH"/>
+        </w:rPr>
+        <w:t>sd</w:t>
+      </w:r>
+      <w:proofErr w:type="spellEnd"/>
+      <w:r>
+        <w:rPr>
+          <w:rFonts w:ascii="Lucida Console" w:eastAsia="Times New Roman" w:hAnsi="Lucida Console" w:cs="Courier New"/>
+          <w:color w:val="0000FF"/>
+          <w:sz w:val="20"/>
+          <w:szCs w:val="20"/>
+          <w:lang w:eastAsia="en-PH"/>
+        </w:rPr>
+        <w:t>(Q2No)</w:t>
+      </w:r>
+    </w:p>
+    <w:p>
+      <w:pPr>
+        <w:shd w:val="clear" w:color="auto" w:fill="FFFFFF"/>
+        <w:tabs>
+          <w:tab w:val="left" w:pos="916"/>
+          <w:tab w:val="left" w:pos="1832"/>
+          <w:tab w:val="left" w:pos="2748"/>
+          <w:tab w:val="left" w:pos="3664"/>
+          <w:tab w:val="left" w:pos="4580"/>
+          <w:tab w:val="left" w:pos="5496"/>
+          <w:tab w:val="left" w:pos="6412"/>
+          <w:tab w:val="left" w:pos="7328"/>
+          <w:tab w:val="left" w:pos="8244"/>
+          <w:tab w:val="left" w:pos="9160"/>
+          <w:tab w:val="left" w:pos="10076"/>
+          <w:tab w:val="left" w:pos="10992"/>
+          <w:tab w:val="left" w:pos="11908"/>
+          <w:tab w:val="left" w:pos="12824"/>
+          <w:tab w:val="left" w:pos="13740"/>
+          <w:tab w:val="left" w:pos="14656"/>
+        </w:tabs>
+        <w:wordWrap w:val="0"/>
+        <w:spacing w:after="0" w:line="240" w:lineRule="auto"/>
+        <w:rPr>
+          <w:rFonts w:ascii="Lucida Console" w:eastAsia="Times New Roman" w:hAnsi="Lucida Console" w:cs="Courier New"/>
+          <w:color w:val="000000"/>
+          <w:sz w:val="20"/>
+          <w:szCs w:val="20"/>
+          <w:lang w:eastAsia="en-PH"/>
+        </w:rPr>
+      </w:pPr>
+      <w:r>
+        <w:rPr>
+          <w:rFonts w:ascii="Lucida Console" w:eastAsia="Times New Roman" w:hAnsi="Lucida Console" w:cs="Courier New"/>
+          <w:color w:val="000000"/>
+          <w:sz w:val="20"/>
+          <w:szCs w:val="20"/>
+          <w:bdr w:val="none" w:sz="0" w:space="0" w:color="auto" w:frame="1"/>
+          <w:lang w:eastAsia="en-PH"/>
+        </w:rPr>
+        <w:t>[1] 0.3382313</w:t>
+      </w:r>
+    </w:p>
+    <w:p>
       <w:bookmarkStart w:id="0" w:name="_GoBack"/>
       <w:bookmarkEnd w:id="0"/>
     </w:p>
-    <w:p/>
     <w:sectPr>
       <w:pgSz w:w="12240" w:h="15840"/>
       <w:pgMar w:top="1440" w:right="1440" w:bottom="1440" w:left="1440" w:header="708" w:footer="708" w:gutter="0"/>

</xml_diff>